<commit_message>
Fixat hantering av OKÄNDa bib-koder
</commit_message>
<xml_diff>
--- a/Manual.docx
+++ b/Manual.docx
@@ -14,7 +14,23 @@
           <w:b/>
           <w:bCs/>
         </w:rPr>
-        <w:t xml:space="preserve">Manual för DJs </w:t>
+        <w:t xml:space="preserve">Manual för </w:t>
+      </w:r>
+      <w:proofErr w:type="gramStart"/>
+      <w:r>
+        <w:rPr>
+          <w:b/>
+          <w:bCs/>
+        </w:rPr>
+        <w:t>DJs</w:t>
+      </w:r>
+      <w:proofErr w:type="gramEnd"/>
+      <w:r>
+        <w:rPr>
+          <w:b/>
+          <w:bCs/>
+        </w:rPr>
+        <w:t xml:space="preserve"> </w:t>
       </w:r>
       <w:proofErr w:type="spellStart"/>
       <w:r>
@@ -55,7 +71,7 @@
     <w:p>
       <w:r>
         <w:pict w14:anchorId="5B825A8C">
-          <v:rect id="_x0000_i1085" style="width:0;height:1.5pt" o:hralign="center" o:hrstd="t" o:hr="t" fillcolor="#a0a0a0" stroked="f"/>
+          <v:rect id="_x0000_i1025" style="width:0;height:1.5pt" o:hralign="center" o:hrstd="t" o:hr="t" fillcolor="#a0a0a0" stroked="f"/>
         </w:pict>
       </w:r>
     </w:p>
@@ -217,7 +233,7 @@
     <w:p>
       <w:r>
         <w:pict w14:anchorId="32D89862">
-          <v:rect id="_x0000_i1086" style="width:0;height:1.5pt" o:hralign="center" o:hrstd="t" o:hr="t" fillcolor="#a0a0a0" stroked="f"/>
+          <v:rect id="_x0000_i1026" style="width:0;height:1.5pt" o:hralign="center" o:hrstd="t" o:hr="t" fillcolor="#a0a0a0" stroked="f"/>
         </w:pict>
       </w:r>
     </w:p>
@@ -246,8 +262,13 @@
       <w:proofErr w:type="spellEnd"/>
     </w:p>
     <w:p>
-      <w:r>
-        <w:t xml:space="preserve">DJs </w:t>
+      <w:proofErr w:type="gramStart"/>
+      <w:r>
+        <w:t>DJs</w:t>
+      </w:r>
+      <w:proofErr w:type="gramEnd"/>
+      <w:r>
+        <w:t xml:space="preserve"> </w:t>
       </w:r>
       <w:proofErr w:type="spellStart"/>
       <w:r>
@@ -418,7 +439,7 @@
     <w:p>
       <w:r>
         <w:pict w14:anchorId="3A5AB42E">
-          <v:rect id="_x0000_i1087" style="width:0;height:1.5pt" o:hralign="center" o:hrstd="t" o:hr="t" fillcolor="#a0a0a0" stroked="f"/>
+          <v:rect id="_x0000_i1027" style="width:0;height:1.5pt" o:hralign="center" o:hrstd="t" o:hr="t" fillcolor="#a0a0a0" stroked="f"/>
         </w:pict>
       </w:r>
     </w:p>
@@ -643,7 +664,15 @@
       </w:r>
       <w:proofErr w:type="spellEnd"/>
       <w:r>
-        <w:t xml:space="preserve"> OCH BIB-fil omdöpning v021 (Cursor).</w:t>
+        <w:t xml:space="preserve"> OCH BIB-</w:t>
+      </w:r>
+      <w:proofErr w:type="gramStart"/>
+      <w:r>
+        <w:t>fil omdöpning</w:t>
+      </w:r>
+      <w:proofErr w:type="gramEnd"/>
+      <w:r>
+        <w:t xml:space="preserve"> v021 (Cursor).</w:t>
       </w:r>
       <w:proofErr w:type="spellStart"/>
       <w:r>
@@ -654,7 +683,7 @@
     <w:p>
       <w:r>
         <w:pict w14:anchorId="44BF149D">
-          <v:rect id="_x0000_i1088" style="width:0;height:1.5pt" o:hralign="center" o:hrstd="t" o:hr="t" fillcolor="#a0a0a0" stroked="f"/>
+          <v:rect id="_x0000_i1028" style="width:0;height:1.5pt" o:hralign="center" o:hrstd="t" o:hr="t" fillcolor="#a0a0a0" stroked="f"/>
         </w:pict>
       </w:r>
     </w:p>
@@ -898,7 +927,23 @@
           <w:b/>
           <w:bCs/>
         </w:rPr>
-        <w:t>"Kör igång"</w:t>
+        <w:t xml:space="preserve">"Kör </w:t>
+      </w:r>
+      <w:proofErr w:type="gramStart"/>
+      <w:r>
+        <w:rPr>
+          <w:b/>
+          <w:bCs/>
+        </w:rPr>
+        <w:t>igång</w:t>
+      </w:r>
+      <w:proofErr w:type="gramEnd"/>
+      <w:r>
+        <w:rPr>
+          <w:b/>
+          <w:bCs/>
+        </w:rPr>
+        <w:t>"</w:t>
       </w:r>
     </w:p>
     <w:p>
@@ -948,7 +993,7 @@
     <w:p>
       <w:r>
         <w:pict w14:anchorId="7186A4F2">
-          <v:rect id="_x0000_i1089" style="width:0;height:1.5pt" o:hralign="center" o:hrstd="t" o:hr="t" fillcolor="#a0a0a0" stroked="f"/>
+          <v:rect id="_x0000_i1029" style="width:0;height:1.5pt" o:hralign="center" o:hrstd="t" o:hr="t" fillcolor="#a0a0a0" stroked="f"/>
         </w:pict>
       </w:r>
     </w:p>
@@ -1009,8 +1054,17 @@
           <w:bCs/>
         </w:rPr>
         <w:lastRenderedPageBreak/>
-        <w:t>Vad du behöver för att komma igång</w:t>
-      </w:r>
+        <w:t xml:space="preserve">Vad du behöver för att komma </w:t>
+      </w:r>
+      <w:proofErr w:type="gramStart"/>
+      <w:r>
+        <w:rPr>
+          <w:b/>
+          <w:bCs/>
+        </w:rPr>
+        <w:t>igång</w:t>
+      </w:r>
+      <w:proofErr w:type="gramEnd"/>
     </w:p>
     <w:p>
       <w:pPr>
@@ -1145,7 +1199,15 @@
       </w:r>
       <w:r>
         <w:br/>
-        <w:t xml:space="preserve">Klicka på "Välj fil..." och välj den JSON-fil du laddat ner från Google Cloud </w:t>
+        <w:t xml:space="preserve">Klicka på "Välj </w:t>
+      </w:r>
+      <w:proofErr w:type="gramStart"/>
+      <w:r>
+        <w:t>fil...</w:t>
+      </w:r>
+      <w:proofErr w:type="gramEnd"/>
+      <w:r>
+        <w:t xml:space="preserve">" och välj den JSON-fil du laddat ner från Google Cloud </w:t>
       </w:r>
       <w:proofErr w:type="spellStart"/>
       <w:r>
@@ -1163,6 +1225,7 @@
         <w:t xml:space="preserve">Tips: Filnamnet brukar vara något som </w:t>
       </w:r>
       <w:proofErr w:type="spellStart"/>
+      <w:proofErr w:type="gramStart"/>
       <w:r>
         <w:rPr>
           <w:i/>
@@ -1171,6 +1234,7 @@
         <w:t>credentials.json</w:t>
       </w:r>
       <w:proofErr w:type="spellEnd"/>
+      <w:proofErr w:type="gramEnd"/>
     </w:p>
     <w:p>
       <w:r>
@@ -1243,7 +1307,23 @@
           <w:i/>
           <w:iCs/>
         </w:rPr>
-        <w:t>Exempel: Startdatum 2024-12-10 och slutdatum 2024-12-15 laddar från 10-15 december</w:t>
+        <w:t xml:space="preserve">Exempel: Startdatum 2024-12-10 och slutdatum 2024-12-15 laddar från </w:t>
+      </w:r>
+      <w:proofErr w:type="gramStart"/>
+      <w:r>
+        <w:rPr>
+          <w:i/>
+          <w:iCs/>
+        </w:rPr>
+        <w:t>10-15</w:t>
+      </w:r>
+      <w:proofErr w:type="gramEnd"/>
+      <w:r>
+        <w:rPr>
+          <w:i/>
+          <w:iCs/>
+        </w:rPr>
+        <w:t xml:space="preserve"> december</w:t>
       </w:r>
     </w:p>
     <w:p>
@@ -1363,7 +1443,7 @@
     <w:p>
       <w:r>
         <w:pict w14:anchorId="5572D6EB">
-          <v:rect id="_x0000_i1090" style="width:0;height:1.5pt" o:hralign="center" o:hrstd="t" o:hr="t" fillcolor="#a0a0a0" stroked="f"/>
+          <v:rect id="_x0000_i1030" style="width:0;height:1.5pt" o:hralign="center" o:hrstd="t" o:hr="t" fillcolor="#a0a0a0" stroked="f"/>
         </w:pict>
       </w:r>
     </w:p>
@@ -1544,7 +1624,15 @@
       </w:r>
       <w:r>
         <w:br/>
-        <w:t xml:space="preserve">Klicka "Välj fil..." och välj din Excel-fil. </w:t>
+        <w:t xml:space="preserve">Klicka "Välj </w:t>
+      </w:r>
+      <w:proofErr w:type="gramStart"/>
+      <w:r>
+        <w:t>fil...</w:t>
+      </w:r>
+      <w:proofErr w:type="gramEnd"/>
+      <w:r>
+        <w:t xml:space="preserve">" och välj din Excel-fil. </w:t>
       </w:r>
       <w:proofErr w:type="spellStart"/>
       <w:r>
@@ -1693,7 +1781,7 @@
     <w:p>
       <w:r>
         <w:pict w14:anchorId="31ABCAB7">
-          <v:rect id="_x0000_i1091" style="width:0;height:1.5pt" o:hralign="center" o:hrstd="t" o:hr="t" fillcolor="#a0a0a0" stroked="f"/>
+          <v:rect id="_x0000_i1031" style="width:0;height:1.5pt" o:hralign="center" o:hrstd="t" o:hr="t" fillcolor="#a0a0a0" stroked="f"/>
         </w:pict>
       </w:r>
     </w:p>
@@ -1709,23 +1797,30 @@
           <w:b/>
           <w:bCs/>
         </w:rPr>
-        <w:t xml:space="preserve">6. Skapa </w:t>
-      </w:r>
-      <w:proofErr w:type="spellStart"/>
-      <w:r>
-        <w:rPr>
-          <w:b/>
-          <w:bCs/>
-        </w:rPr>
-        <w:t>Gmail</w:t>
-      </w:r>
-      <w:proofErr w:type="spellEnd"/>
-      <w:r>
-        <w:rPr>
-          <w:b/>
-          <w:bCs/>
-        </w:rPr>
-        <w:t xml:space="preserve"> API-inställningar</w:t>
+        <w:t xml:space="preserve">6. </w:t>
+      </w:r>
+      <w:r>
+        <w:rPr>
+          <w:b/>
+          <w:bCs/>
+        </w:rPr>
+        <w:t xml:space="preserve">Skapa en </w:t>
+      </w:r>
+      <w:proofErr w:type="spellStart"/>
+      <w:r>
+        <w:rPr>
+          <w:b/>
+          <w:bCs/>
+        </w:rPr>
+        <w:t>Credentials</w:t>
+      </w:r>
+      <w:proofErr w:type="spellEnd"/>
+      <w:r>
+        <w:rPr>
+          <w:b/>
+          <w:bCs/>
+        </w:rPr>
+        <w:t>-fil</w:t>
       </w:r>
     </w:p>
     <w:p>
@@ -1936,6 +2031,30 @@
           <w:bCs/>
         </w:rPr>
       </w:pPr>
+    </w:p>
+    <w:p>
+      <w:pPr>
+        <w:pStyle w:val="Heading1"/>
+      </w:pPr>
+      <w:r>
+        <w:t xml:space="preserve">Skapa en </w:t>
+      </w:r>
+      <w:proofErr w:type="spellStart"/>
+      <w:r>
+        <w:t>Credentials</w:t>
+      </w:r>
+      <w:proofErr w:type="spellEnd"/>
+      <w:r>
+        <w:t>-fil</w:t>
+      </w:r>
+    </w:p>
+    <w:p>
+      <w:pPr>
+        <w:rPr>
+          <w:b/>
+          <w:bCs/>
+        </w:rPr>
+      </w:pPr>
       <w:r>
         <w:rPr>
           <w:b/>
@@ -2103,7 +2222,15 @@
         </w:numPr>
       </w:pPr>
       <w:r>
-        <w:t>Namnet ska vara 4-30 tecken, inga svenska tecken eller specialtecken</w:t>
+        <w:t xml:space="preserve">Namnet ska vara </w:t>
+      </w:r>
+      <w:proofErr w:type="gramStart"/>
+      <w:r>
+        <w:t>4-30</w:t>
+      </w:r>
+      <w:proofErr w:type="gramEnd"/>
+      <w:r>
+        <w:t xml:space="preserve"> tecken, inga svenska tecken eller specialtecken</w:t>
       </w:r>
     </w:p>
     <w:p>
@@ -2250,7 +2377,23 @@
           <w:b/>
           <w:bCs/>
         </w:rPr>
-        <w:t>"APIs &amp; Services"</w:t>
+        <w:t>"</w:t>
+      </w:r>
+      <w:proofErr w:type="gramStart"/>
+      <w:r>
+        <w:rPr>
+          <w:b/>
+          <w:bCs/>
+        </w:rPr>
+        <w:t>APIs</w:t>
+      </w:r>
+      <w:proofErr w:type="gramEnd"/>
+      <w:r>
+        <w:rPr>
+          <w:b/>
+          <w:bCs/>
+        </w:rPr>
+        <w:t xml:space="preserve"> &amp; Services"</w:t>
       </w:r>
       <w:r>
         <w:rPr>
@@ -2368,12 +2511,17 @@
         <w:t>Sök efter</w:t>
       </w:r>
       <w:r>
-        <w:t xml:space="preserve"> en ruta med texten </w:t>
+        <w:t xml:space="preserve"> en ruta med </w:t>
+      </w:r>
+      <w:proofErr w:type="gramStart"/>
+      <w:r>
+        <w:t xml:space="preserve">texten </w:t>
       </w:r>
       <w:r>
         <w:t xml:space="preserve"> "</w:t>
       </w:r>
       <w:proofErr w:type="spellStart"/>
+      <w:proofErr w:type="gramEnd"/>
       <w:r>
         <w:t>Gmail</w:t>
       </w:r>
@@ -2585,7 +2733,15 @@
         </w:numPr>
       </w:pPr>
       <w:r>
-        <w:t>Du tas automatiskt tillbaka till "APIs &amp; Services"</w:t>
+        <w:t>Du tas automatiskt tillbaka till "</w:t>
+      </w:r>
+      <w:proofErr w:type="gramStart"/>
+      <w:r>
+        <w:t>APIs</w:t>
+      </w:r>
+      <w:proofErr w:type="gramEnd"/>
+      <w:r>
+        <w:t xml:space="preserve"> &amp; Services"</w:t>
       </w:r>
     </w:p>
     <w:p>
@@ -2834,64 +2990,37 @@
           <w:ilvl w:val="1"/>
           <w:numId w:val="20"/>
         </w:numPr>
-      </w:pPr>
-      <w:r>
-        <w:t xml:space="preserve">Klicka på </w:t>
-      </w:r>
-      <w:r>
-        <w:rPr>
-          <w:b/>
-          <w:bCs/>
-        </w:rPr>
-        <w:t>"</w:t>
-      </w:r>
-      <w:proofErr w:type="spellStart"/>
-      <w:r>
-        <w:rPr>
-          <w:b/>
-          <w:bCs/>
-        </w:rPr>
-        <w:t>Configure</w:t>
-      </w:r>
-      <w:proofErr w:type="spellEnd"/>
-      <w:r>
-        <w:rPr>
-          <w:b/>
-          <w:bCs/>
+        <w:rPr>
+          <w:lang w:val="en-GB"/>
+        </w:rPr>
+      </w:pPr>
+      <w:r>
+        <w:rPr>
+          <w:lang w:val="en-GB"/>
+        </w:rPr>
+        <w:t xml:space="preserve">Klicka </w:t>
+      </w:r>
+      <w:proofErr w:type="spellStart"/>
+      <w:r>
+        <w:rPr>
+          <w:lang w:val="en-GB"/>
+        </w:rPr>
+        <w:t>på</w:t>
+      </w:r>
+      <w:proofErr w:type="spellEnd"/>
+      <w:r>
+        <w:rPr>
+          <w:lang w:val="en-GB"/>
         </w:rPr>
         <w:t xml:space="preserve"> </w:t>
       </w:r>
-      <w:proofErr w:type="spellStart"/>
-      <w:r>
-        <w:rPr>
-          <w:b/>
-          <w:bCs/>
-        </w:rPr>
-        <w:t>consent</w:t>
-      </w:r>
-      <w:proofErr w:type="spellEnd"/>
-      <w:r>
-        <w:rPr>
-          <w:b/>
-          <w:bCs/>
-        </w:rPr>
-        <w:t xml:space="preserve"> </w:t>
-      </w:r>
-      <w:proofErr w:type="spellStart"/>
-      <w:r>
-        <w:rPr>
-          <w:b/>
-          <w:bCs/>
-        </w:rPr>
-        <w:t>screen</w:t>
-      </w:r>
-      <w:proofErr w:type="spellEnd"/>
-      <w:r>
-        <w:rPr>
-          <w:b/>
-          <w:bCs/>
-        </w:rPr>
-        <w:t>"</w:t>
+      <w:r>
+        <w:rPr>
+          <w:b/>
+          <w:bCs/>
+          <w:lang w:val="en-GB"/>
+        </w:rPr>
+        <w:t>"Configure consent screen"</w:t>
       </w:r>
     </w:p>
     <w:p>
@@ -2990,50 +3119,37 @@
           <w:ilvl w:val="2"/>
           <w:numId w:val="20"/>
         </w:numPr>
-      </w:pPr>
-      <w:proofErr w:type="spellStart"/>
-      <w:r>
-        <w:rPr>
-          <w:b/>
-          <w:bCs/>
-        </w:rPr>
-        <w:t>App</w:t>
-      </w:r>
-      <w:proofErr w:type="spellEnd"/>
-      <w:r>
-        <w:rPr>
-          <w:b/>
-          <w:bCs/>
-        </w:rPr>
-        <w:t xml:space="preserve"> </w:t>
-      </w:r>
-      <w:proofErr w:type="spellStart"/>
-      <w:r>
-        <w:rPr>
-          <w:b/>
-          <w:bCs/>
-        </w:rPr>
-        <w:t>name</w:t>
-      </w:r>
-      <w:proofErr w:type="spellEnd"/>
-      <w:r>
-        <w:t>: exempel "</w:t>
-      </w:r>
-      <w:proofErr w:type="spellStart"/>
-      <w:r>
-        <w:t>Gmail</w:t>
-      </w:r>
-      <w:proofErr w:type="spellEnd"/>
-      <w:r>
-        <w:t xml:space="preserve"> Attachment </w:t>
-      </w:r>
-      <w:proofErr w:type="spellStart"/>
-      <w:r>
-        <w:t>Downloader</w:t>
-      </w:r>
-      <w:proofErr w:type="spellEnd"/>
-      <w:r>
-        <w:t>"</w:t>
+        <w:rPr>
+          <w:lang w:val="en-GB"/>
+        </w:rPr>
+      </w:pPr>
+      <w:r>
+        <w:rPr>
+          <w:b/>
+          <w:bCs/>
+          <w:lang w:val="en-GB"/>
+        </w:rPr>
+        <w:t>App name</w:t>
+      </w:r>
+      <w:r>
+        <w:rPr>
+          <w:lang w:val="en-GB"/>
+        </w:rPr>
+        <w:t xml:space="preserve">: </w:t>
+      </w:r>
+      <w:proofErr w:type="spellStart"/>
+      <w:r>
+        <w:rPr>
+          <w:lang w:val="en-GB"/>
+        </w:rPr>
+        <w:t>exempel</w:t>
+      </w:r>
+      <w:proofErr w:type="spellEnd"/>
+      <w:r>
+        <w:rPr>
+          <w:lang w:val="en-GB"/>
+        </w:rPr>
+        <w:t xml:space="preserve"> "Gmail Attachment Downloader"</w:t>
       </w:r>
     </w:p>
     <w:p>
@@ -3146,116 +3262,73 @@
           <w:ilvl w:val="0"/>
           <w:numId w:val="21"/>
         </w:numPr>
-      </w:pPr>
-      <w:r>
-        <w:t xml:space="preserve">Gå tillbaka till </w:t>
-      </w:r>
-      <w:r>
-        <w:rPr>
-          <w:b/>
-          <w:bCs/>
-        </w:rPr>
-        <w:t>"</w:t>
-      </w:r>
-      <w:proofErr w:type="spellStart"/>
-      <w:r>
-        <w:rPr>
-          <w:b/>
-          <w:bCs/>
-        </w:rPr>
-        <w:t>Credentials</w:t>
-      </w:r>
-      <w:proofErr w:type="spellEnd"/>
-      <w:r>
-        <w:rPr>
-          <w:b/>
-          <w:bCs/>
-        </w:rPr>
-        <w:t>"</w:t>
-      </w:r>
-      <w:r>
+        <w:rPr>
+          <w:lang w:val="en-GB"/>
+        </w:rPr>
+      </w:pPr>
+      <w:proofErr w:type="spellStart"/>
+      <w:r>
+        <w:rPr>
+          <w:lang w:val="en-GB"/>
+        </w:rPr>
+        <w:t>Gå</w:t>
+      </w:r>
+      <w:proofErr w:type="spellEnd"/>
+      <w:r>
+        <w:rPr>
+          <w:lang w:val="en-GB"/>
+        </w:rPr>
+        <w:t xml:space="preserve"> </w:t>
+      </w:r>
+      <w:proofErr w:type="spellStart"/>
+      <w:r>
+        <w:rPr>
+          <w:lang w:val="en-GB"/>
+        </w:rPr>
+        <w:t>tillbaka</w:t>
+      </w:r>
+      <w:proofErr w:type="spellEnd"/>
+      <w:r>
+        <w:rPr>
+          <w:lang w:val="en-GB"/>
+        </w:rPr>
+        <w:t xml:space="preserve"> till </w:t>
+      </w:r>
+      <w:r>
+        <w:rPr>
+          <w:b/>
+          <w:bCs/>
+          <w:lang w:val="en-GB"/>
+        </w:rPr>
+        <w:t>"Credentials"</w:t>
+      </w:r>
+      <w:r>
+        <w:rPr>
+          <w:lang w:val="en-GB"/>
+        </w:rPr>
         <w:t xml:space="preserve"> → </w:t>
       </w:r>
       <w:r>
         <w:rPr>
           <w:b/>
           <w:bCs/>
-        </w:rPr>
-        <w:t>"</w:t>
-      </w:r>
-      <w:proofErr w:type="spellStart"/>
-      <w:r>
-        <w:rPr>
-          <w:b/>
-          <w:bCs/>
-        </w:rPr>
-        <w:t>Create</w:t>
-      </w:r>
-      <w:proofErr w:type="spellEnd"/>
-      <w:r>
-        <w:rPr>
-          <w:b/>
-          <w:bCs/>
-        </w:rPr>
-        <w:t xml:space="preserve"> </w:t>
-      </w:r>
-      <w:proofErr w:type="spellStart"/>
-      <w:r>
-        <w:rPr>
-          <w:b/>
-          <w:bCs/>
-        </w:rPr>
-        <w:t>Credentials</w:t>
-      </w:r>
-      <w:proofErr w:type="spellEnd"/>
-      <w:r>
-        <w:rPr>
-          <w:b/>
-          <w:bCs/>
-        </w:rPr>
-        <w:t>"</w:t>
-      </w:r>
-      <w:r>
+          <w:lang w:val="en-GB"/>
+        </w:rPr>
+        <w:t>"Create Credentials"</w:t>
+      </w:r>
+      <w:r>
+        <w:rPr>
+          <w:lang w:val="en-GB"/>
+        </w:rPr>
         <w:t xml:space="preserve"> → </w:t>
       </w:r>
       <w:r>
         <w:rPr>
           <w:b/>
           <w:bCs/>
-        </w:rPr>
-        <w:t>"</w:t>
-      </w:r>
-      <w:proofErr w:type="spellStart"/>
-      <w:r>
-        <w:rPr>
-          <w:b/>
-          <w:bCs/>
-        </w:rPr>
-        <w:t>OAuth</w:t>
-      </w:r>
-      <w:proofErr w:type="spellEnd"/>
-      <w:r>
-        <w:rPr>
-          <w:b/>
-          <w:bCs/>
-        </w:rPr>
-        <w:t xml:space="preserve"> </w:t>
-      </w:r>
-      <w:proofErr w:type="spellStart"/>
-      <w:r>
-        <w:rPr>
-          <w:b/>
-          <w:bCs/>
-        </w:rPr>
-        <w:t>client</w:t>
-      </w:r>
-      <w:proofErr w:type="spellEnd"/>
-      <w:r>
-        <w:rPr>
-          <w:b/>
-          <w:bCs/>
-        </w:rPr>
-        <w:t xml:space="preserve"> ID"</w:t>
+          <w:lang w:val="en-GB"/>
+        </w:rPr>
+        <w:t>"OAuth client ID"</w:t>
       </w:r>
     </w:p>
     <w:p>
@@ -3319,7 +3392,15 @@
         </w:numPr>
       </w:pPr>
       <w:r>
-        <w:t xml:space="preserve">Ge den ett namn (exempel: "DJs KB attachment </w:t>
+        <w:t>Ge den ett namn (exempel: "</w:t>
+      </w:r>
+      <w:proofErr w:type="gramStart"/>
+      <w:r>
+        <w:t>DJs</w:t>
+      </w:r>
+      <w:proofErr w:type="gramEnd"/>
+      <w:r>
+        <w:t xml:space="preserve"> KB attachment </w:t>
       </w:r>
       <w:proofErr w:type="spellStart"/>
       <w:r>
@@ -3545,10 +3626,12 @@
         <w:t>Du kan döpa om filen till något lätt att komma ihåg, som svenska-tidningar-</w:t>
       </w:r>
       <w:proofErr w:type="spellStart"/>
+      <w:proofErr w:type="gramStart"/>
       <w:r>
         <w:t>credentials.json</w:t>
       </w:r>
       <w:proofErr w:type="spellEnd"/>
+      <w:proofErr w:type="gramEnd"/>
     </w:p>
     <w:p>
       <w:pPr>
@@ -3587,74 +3670,42 @@
           <w:ilvl w:val="0"/>
           <w:numId w:val="23"/>
         </w:numPr>
-      </w:pPr>
-      <w:r>
-        <w:t xml:space="preserve">I Google Cloud </w:t>
-      </w:r>
-      <w:proofErr w:type="spellStart"/>
-      <w:r>
-        <w:t>Console</w:t>
-      </w:r>
-      <w:proofErr w:type="spellEnd"/>
-      <w:r>
-        <w:t xml:space="preserve">, gå till </w:t>
-      </w:r>
-      <w:r>
-        <w:rPr>
-          <w:b/>
-          <w:bCs/>
-        </w:rPr>
-        <w:t>"</w:t>
-      </w:r>
-      <w:proofErr w:type="spellStart"/>
-      <w:r>
-        <w:rPr>
-          <w:b/>
-          <w:bCs/>
-        </w:rPr>
-        <w:t>OAuth</w:t>
-      </w:r>
-      <w:proofErr w:type="spellEnd"/>
-      <w:r>
-        <w:rPr>
-          <w:b/>
-          <w:bCs/>
-        </w:rPr>
-        <w:t xml:space="preserve"> </w:t>
-      </w:r>
-      <w:proofErr w:type="spellStart"/>
-      <w:r>
-        <w:rPr>
-          <w:b/>
-          <w:bCs/>
-        </w:rPr>
-        <w:t>consent</w:t>
-      </w:r>
-      <w:proofErr w:type="spellEnd"/>
-      <w:r>
-        <w:rPr>
-          <w:b/>
-          <w:bCs/>
-        </w:rPr>
-        <w:t xml:space="preserve"> </w:t>
-      </w:r>
-      <w:proofErr w:type="spellStart"/>
-      <w:r>
-        <w:rPr>
-          <w:b/>
-          <w:bCs/>
-        </w:rPr>
-        <w:t>screen</w:t>
-      </w:r>
-      <w:proofErr w:type="spellEnd"/>
-      <w:r>
-        <w:rPr>
-          <w:b/>
-          <w:bCs/>
-        </w:rPr>
-        <w:t>"</w:t>
-      </w:r>
-      <w:r>
+        <w:rPr>
+          <w:lang w:val="en-GB"/>
+        </w:rPr>
+      </w:pPr>
+      <w:r>
+        <w:rPr>
+          <w:lang w:val="en-GB"/>
+        </w:rPr>
+        <w:t xml:space="preserve">I Google Cloud Console, </w:t>
+      </w:r>
+      <w:proofErr w:type="spellStart"/>
+      <w:r>
+        <w:rPr>
+          <w:lang w:val="en-GB"/>
+        </w:rPr>
+        <w:t>gå</w:t>
+      </w:r>
+      <w:proofErr w:type="spellEnd"/>
+      <w:r>
+        <w:rPr>
+          <w:lang w:val="en-GB"/>
+        </w:rPr>
+        <w:t xml:space="preserve"> till </w:t>
+      </w:r>
+      <w:r>
+        <w:rPr>
+          <w:b/>
+          <w:bCs/>
+          <w:lang w:val="en-GB"/>
+        </w:rPr>
+        <w:t>"OAuth consent screen"</w:t>
+      </w:r>
+      <w:r>
+        <w:rPr>
+          <w:lang w:val="en-GB"/>
+        </w:rPr>
         <w:t xml:space="preserve"> (under APIs &amp; Services)</w:t>
       </w:r>
     </w:p>
@@ -3877,7 +3928,7 @@
     <w:p>
       <w:r>
         <w:pict w14:anchorId="268CA40D">
-          <v:rect id="_x0000_i1092" style="width:0;height:1.5pt" o:hralign="center" o:hrstd="t" o:hr="t" fillcolor="#a0a0a0" stroked="f"/>
+          <v:rect id="_x0000_i1032" style="width:0;height:1.5pt" o:hralign="center" o:hrstd="t" o:hr="t" fillcolor="#a0a0a0" stroked="f"/>
         </w:pict>
       </w:r>
     </w:p>
@@ -4617,14 +4668,23 @@
       </w:r>
     </w:p>
     <w:p>
-      <w:r>
-        <w:rPr>
-          <w:b/>
-          <w:bCs/>
+      <w:pPr>
+        <w:rPr>
+          <w:lang w:val="de-DE"/>
+        </w:rPr>
+      </w:pPr>
+      <w:r>
+        <w:rPr>
+          <w:b/>
+          <w:bCs/>
+          <w:lang w:val="de-DE"/>
         </w:rPr>
         <w:t>Dan Josefsson</w:t>
       </w:r>
       <w:r>
+        <w:rPr>
+          <w:lang w:val="de-DE"/>
+        </w:rPr>
         <w:br/>
         <w:t>E-post: dan@josefsson.net</w:t>
       </w:r>
@@ -4637,7 +4697,7 @@
     <w:p>
       <w:r>
         <w:pict w14:anchorId="7C7E4AD4">
-          <v:rect id="_x0000_i1093" style="width:0;height:1.5pt" o:hralign="center" o:hrstd="t" o:hr="t" fillcolor="#a0a0a0" stroked="f"/>
+          <v:rect id="_x0000_i1033" style="width:0;height:1.5pt" o:hralign="center" o:hrstd="t" o:hr="t" fillcolor="#a0a0a0" stroked="f"/>
         </w:pict>
       </w:r>
     </w:p>
@@ -4647,7 +4707,23 @@
           <w:b/>
           <w:bCs/>
         </w:rPr>
-        <w:t xml:space="preserve">Manual för DJs </w:t>
+        <w:t xml:space="preserve">Manual för </w:t>
+      </w:r>
+      <w:proofErr w:type="gramStart"/>
+      <w:r>
+        <w:rPr>
+          <w:b/>
+          <w:bCs/>
+        </w:rPr>
+        <w:t>DJs</w:t>
+      </w:r>
+      <w:proofErr w:type="gramEnd"/>
+      <w:r>
+        <w:rPr>
+          <w:b/>
+          <w:bCs/>
+        </w:rPr>
+        <w:t xml:space="preserve"> </w:t>
       </w:r>
       <w:proofErr w:type="spellStart"/>
       <w:r>
@@ -4689,7 +4765,7 @@
     <w:p>
       <w:r>
         <w:pict w14:anchorId="1409AB7E">
-          <v:rect id="_x0000_i1094" style="width:0;height:1.5pt" o:hralign="center" o:hrstd="t" o:hr="t" fillcolor="#a0a0a0" stroked="f"/>
+          <v:rect id="_x0000_i1034" style="width:0;height:1.5pt" o:hralign="center" o:hrstd="t" o:hr="t" fillcolor="#a0a0a0" stroked="f"/>
         </w:pict>
       </w:r>
     </w:p>
@@ -4699,7 +4775,23 @@
           <w:i/>
           <w:iCs/>
         </w:rPr>
-        <w:t xml:space="preserve">Denna manual är utformad för att användas tillsammans med DJs </w:t>
+        <w:t xml:space="preserve">Denna manual är utformad för att användas tillsammans med </w:t>
+      </w:r>
+      <w:proofErr w:type="gramStart"/>
+      <w:r>
+        <w:rPr>
+          <w:i/>
+          <w:iCs/>
+        </w:rPr>
+        <w:t>DJs</w:t>
+      </w:r>
+      <w:proofErr w:type="gramEnd"/>
+      <w:r>
+        <w:rPr>
+          <w:i/>
+          <w:iCs/>
+        </w:rPr>
+        <w:t xml:space="preserve"> </w:t>
       </w:r>
       <w:proofErr w:type="spellStart"/>
       <w:r>
@@ -8975,6 +9067,7 @@
   <w:style w:type="character" w:default="1" w:styleId="DefaultParagraphFont">
     <w:name w:val="Default Paragraph Font"/>
     <w:uiPriority w:val="1"/>
+    <w:semiHidden/>
     <w:unhideWhenUsed/>
   </w:style>
   <w:style w:type="table" w:default="1" w:styleId="TableNormal">

</xml_diff>

<commit_message>
Version 1.2 - Centralized version management system
- Added src/version.py for centralized version tracking
- Updated main_window.py to use version from version.py
- Updated Manual.docx with latest documentation

Co-Authored-By: Claude <noreply@anthropic.com>
</commit_message>
<xml_diff>
--- a/Manual.docx
+++ b/Manual.docx
@@ -65,7 +65,7 @@
           <w:b/>
           <w:bCs/>
         </w:rPr>
-        <w:t>© 2025 Dan Josefsson</w:t>
+        <w:t>Dan Josefsson</w:t>
       </w:r>
     </w:p>
     <w:p>
@@ -418,22 +418,82 @@
       </w:r>
       <w:proofErr w:type="spellEnd"/>
       <w:r>
-        <w:t xml:space="preserve"> förvandlar dem till välorganiserade PDF-filer med begripliga namn som:</w:t>
-      </w:r>
-    </w:p>
-    <w:p>
+        <w:t xml:space="preserve"> </w:t>
+      </w:r>
+      <w:r>
+        <w:t>gör följande:</w:t>
+      </w:r>
+    </w:p>
+    <w:p>
+      <w:pPr>
+        <w:pStyle w:val="ListParagraph"/>
+        <w:numPr>
+          <w:ilvl w:val="0"/>
+          <w:numId w:val="29"/>
+        </w:numPr>
+      </w:pPr>
+      <w:r>
+        <w:t xml:space="preserve">Konverterar </w:t>
+      </w:r>
+      <w:proofErr w:type="spellStart"/>
+      <w:r>
+        <w:t>jpg-bilderna</w:t>
+      </w:r>
+      <w:proofErr w:type="spellEnd"/>
+      <w:r>
+        <w:t xml:space="preserve"> till </w:t>
+      </w:r>
+      <w:proofErr w:type="spellStart"/>
+      <w:r>
+        <w:t>pdf:er</w:t>
+      </w:r>
+      <w:proofErr w:type="spellEnd"/>
+    </w:p>
+    <w:p>
+      <w:pPr>
+        <w:pStyle w:val="ListParagraph"/>
+        <w:numPr>
+          <w:ilvl w:val="0"/>
+          <w:numId w:val="29"/>
+        </w:numPr>
+      </w:pPr>
+      <w:r>
+        <w:t>S</w:t>
+      </w:r>
+      <w:r>
+        <w:t xml:space="preserve">lår ihop sidor </w:t>
+      </w:r>
+      <w:r>
+        <w:t>som kommer från samma tidning och datum till flersidiga artiklar</w:t>
+      </w:r>
+    </w:p>
+    <w:p>
+      <w:pPr>
+        <w:pStyle w:val="ListParagraph"/>
+        <w:numPr>
+          <w:ilvl w:val="0"/>
+          <w:numId w:val="29"/>
+        </w:numPr>
+      </w:pPr>
+      <w:r>
+        <w:t xml:space="preserve">Ger </w:t>
+      </w:r>
+      <w:proofErr w:type="spellStart"/>
+      <w:r>
+        <w:t>pdf:erna</w:t>
+      </w:r>
+      <w:proofErr w:type="spellEnd"/>
+      <w:r>
+        <w:t xml:space="preserve"> </w:t>
+      </w:r>
+      <w:r>
+        <w:t>begripliga namn som:</w:t>
+      </w:r>
+      <w:r>
+        <w:t xml:space="preserve"> </w:t>
+      </w:r>
       <w:r>
         <w:t>2024-12-15 DAGENS NYHETER (3 sid).pdf</w:t>
-      </w:r>
-    </w:p>
-    <w:p>
-      <w:proofErr w:type="spellStart"/>
-      <w:r>
-        <w:t>Appen</w:t>
-      </w:r>
-      <w:proofErr w:type="spellEnd"/>
-      <w:r>
-        <w:t xml:space="preserve"> slår också automatiskt ihop alla sidor från samma artikel till en enda PDF-fil.</w:t>
       </w:r>
     </w:p>
     <w:p>
@@ -459,229 +519,52 @@
       </w:r>
     </w:p>
     <w:p>
-      <w:pPr>
-        <w:rPr>
-          <w:b/>
-          <w:bCs/>
-        </w:rPr>
-      </w:pPr>
-      <w:r>
-        <w:rPr>
-          <w:b/>
-          <w:bCs/>
-        </w:rPr>
-        <w:t>Systemkrav</w:t>
-      </w:r>
-    </w:p>
-    <w:p>
-      <w:pPr>
-        <w:numPr>
-          <w:ilvl w:val="0"/>
-          <w:numId w:val="2"/>
-        </w:numPr>
-      </w:pPr>
-      <w:r>
-        <w:t xml:space="preserve">Windows, </w:t>
-      </w:r>
-      <w:proofErr w:type="spellStart"/>
-      <w:r>
-        <w:t>macOS</w:t>
-      </w:r>
-      <w:proofErr w:type="spellEnd"/>
-      <w:r>
-        <w:t xml:space="preserve"> eller Linux</w:t>
-      </w:r>
-    </w:p>
-    <w:p>
-      <w:pPr>
-        <w:numPr>
-          <w:ilvl w:val="0"/>
-          <w:numId w:val="2"/>
-        </w:numPr>
-      </w:pPr>
-      <w:proofErr w:type="spellStart"/>
-      <w:r>
-        <w:t>Python</w:t>
-      </w:r>
-      <w:proofErr w:type="spellEnd"/>
-      <w:r>
-        <w:t xml:space="preserve"> 3.7 eller senare</w:t>
-      </w:r>
-    </w:p>
-    <w:p>
-      <w:pPr>
-        <w:numPr>
-          <w:ilvl w:val="0"/>
-          <w:numId w:val="2"/>
-        </w:numPr>
-      </w:pPr>
+      <w:r>
+        <w:t xml:space="preserve">Dra hela </w:t>
+      </w:r>
+      <w:r>
+        <w:t>mappen</w:t>
+      </w:r>
+      <w:r>
+        <w:t xml:space="preserve"> </w:t>
+      </w:r>
+      <w:r>
+        <w:t>”</w:t>
+      </w:r>
+      <w:proofErr w:type="gramStart"/>
+      <w:r>
+        <w:t>DJs</w:t>
+      </w:r>
+      <w:proofErr w:type="gramEnd"/>
+      <w:r>
+        <w:t xml:space="preserve"> KB-</w:t>
+      </w:r>
+      <w:proofErr w:type="spellStart"/>
+      <w:r>
+        <w:t>maskn</w:t>
+      </w:r>
+      <w:proofErr w:type="spellEnd"/>
+      <w:r>
+        <w:t xml:space="preserve"> &lt;versionsnummer&gt;” till valfri plats på hårddisken. </w:t>
+      </w:r>
+    </w:p>
+    <w:p>
+      <w:r>
+        <w:t xml:space="preserve">Skapa en genväg till </w:t>
+      </w:r>
+      <w:proofErr w:type="spellStart"/>
+      <w:r>
+        <w:t>exe</w:t>
+      </w:r>
+      <w:proofErr w:type="spellEnd"/>
+      <w:r>
+        <w:t>-filen på skrivbordet.</w:t>
+      </w:r>
+    </w:p>
+    <w:p/>
+    <w:p>
       <w:r>
         <w:lastRenderedPageBreak/>
-        <w:t>Internetanslutning</w:t>
-      </w:r>
-    </w:p>
-    <w:p>
-      <w:pPr>
-        <w:rPr>
-          <w:b/>
-          <w:bCs/>
-        </w:rPr>
-      </w:pPr>
-      <w:r>
-        <w:rPr>
-          <w:b/>
-          <w:bCs/>
-        </w:rPr>
-        <w:t>Installera nödvändiga komponenter</w:t>
-      </w:r>
-    </w:p>
-    <w:p>
-      <w:r>
-        <w:t xml:space="preserve">Innan du kan använda </w:t>
-      </w:r>
-      <w:proofErr w:type="spellStart"/>
-      <w:r>
-        <w:t>appen</w:t>
-      </w:r>
-      <w:proofErr w:type="spellEnd"/>
-      <w:r>
-        <w:t xml:space="preserve"> behöver du installera några </w:t>
-      </w:r>
-      <w:proofErr w:type="spellStart"/>
-      <w:r>
-        <w:t>Python</w:t>
-      </w:r>
-      <w:proofErr w:type="spellEnd"/>
-      <w:r>
-        <w:t>-paket. Öppna en kommandotolk eller terminal och skriv följande kommando:</w:t>
-      </w:r>
-    </w:p>
-    <w:p>
-      <w:r>
-        <w:t xml:space="preserve">pip </w:t>
-      </w:r>
-      <w:proofErr w:type="spellStart"/>
-      <w:r>
-        <w:t>install</w:t>
-      </w:r>
-      <w:proofErr w:type="spellEnd"/>
-      <w:r>
-        <w:t xml:space="preserve"> </w:t>
-      </w:r>
-      <w:proofErr w:type="spellStart"/>
-      <w:r>
-        <w:t>ttkbootstrap</w:t>
-      </w:r>
-      <w:proofErr w:type="spellEnd"/>
-      <w:r>
-        <w:t xml:space="preserve"> </w:t>
-      </w:r>
-      <w:proofErr w:type="spellStart"/>
-      <w:r>
-        <w:t>google-auth</w:t>
-      </w:r>
-      <w:proofErr w:type="spellEnd"/>
-      <w:r>
-        <w:t xml:space="preserve"> </w:t>
-      </w:r>
-      <w:proofErr w:type="spellStart"/>
-      <w:r>
-        <w:t>google-auth-oauthlib</w:t>
-      </w:r>
-      <w:proofErr w:type="spellEnd"/>
-      <w:r>
-        <w:t xml:space="preserve"> google-auth-httplib2 </w:t>
-      </w:r>
-      <w:proofErr w:type="spellStart"/>
-      <w:r>
-        <w:t>google-api-python-client</w:t>
-      </w:r>
-      <w:proofErr w:type="spellEnd"/>
-      <w:r>
-        <w:t xml:space="preserve"> </w:t>
-      </w:r>
-      <w:proofErr w:type="spellStart"/>
-      <w:r>
-        <w:t>Pillow</w:t>
-      </w:r>
-      <w:proofErr w:type="spellEnd"/>
-      <w:r>
-        <w:t xml:space="preserve"> pandas </w:t>
-      </w:r>
-      <w:proofErr w:type="spellStart"/>
-      <w:r>
-        <w:t>openpyxl</w:t>
-      </w:r>
-      <w:proofErr w:type="spellEnd"/>
-    </w:p>
-    <w:p>
-      <w:pPr>
-        <w:rPr>
-          <w:b/>
-          <w:bCs/>
-        </w:rPr>
-      </w:pPr>
-      <w:r>
-        <w:rPr>
-          <w:b/>
-          <w:bCs/>
-        </w:rPr>
-        <w:t xml:space="preserve">Starta </w:t>
-      </w:r>
-      <w:proofErr w:type="spellStart"/>
-      <w:r>
-        <w:rPr>
-          <w:b/>
-          <w:bCs/>
-        </w:rPr>
-        <w:t>appen</w:t>
-      </w:r>
-      <w:proofErr w:type="spellEnd"/>
-    </w:p>
-    <w:p>
-      <w:r>
-        <w:t xml:space="preserve">Dubbelklicka på </w:t>
-      </w:r>
-      <w:proofErr w:type="spellStart"/>
-      <w:r>
-        <w:t>Python</w:t>
-      </w:r>
-      <w:proofErr w:type="spellEnd"/>
-      <w:r>
-        <w:t xml:space="preserve">-filen som heter ungefär: </w:t>
-      </w:r>
-      <w:proofErr w:type="spellStart"/>
-      <w:r>
-        <w:t>App</w:t>
-      </w:r>
-      <w:proofErr w:type="spellEnd"/>
-      <w:r>
-        <w:t xml:space="preserve"> KB-</w:t>
-      </w:r>
-      <w:proofErr w:type="spellStart"/>
-      <w:r>
-        <w:t>download</w:t>
-      </w:r>
-      <w:proofErr w:type="spellEnd"/>
-      <w:r>
-        <w:t xml:space="preserve"> OCH BIB-</w:t>
-      </w:r>
-      <w:proofErr w:type="gramStart"/>
-      <w:r>
-        <w:t>fil omdöpning</w:t>
-      </w:r>
-      <w:proofErr w:type="gramEnd"/>
-      <w:r>
-        <w:t xml:space="preserve"> v021 (Cursor).</w:t>
-      </w:r>
-      <w:proofErr w:type="spellStart"/>
-      <w:r>
-        <w:t>py</w:t>
-      </w:r>
-      <w:proofErr w:type="spellEnd"/>
-    </w:p>
-    <w:p>
-      <w:r>
         <w:pict w14:anchorId="44BF149D">
           <v:rect id="_x0000_i1028" style="width:0;height:1.5pt" o:hralign="center" o:hrstd="t" o:hr="t" fillcolor="#a0a0a0" stroked="f"/>
         </w:pict>
@@ -795,21 +678,6 @@
       </w:r>
     </w:p>
     <w:p>
-      <w:pPr>
-        <w:rPr>
-          <w:b/>
-          <w:bCs/>
-        </w:rPr>
-      </w:pPr>
-      <w:r>
-        <w:rPr>
-          <w:b/>
-          <w:bCs/>
-        </w:rPr>
-        <w:t>Rekommenderad användning</w:t>
-      </w:r>
-    </w:p>
-    <w:p>
       <w:r>
         <w:rPr>
           <w:b/>
@@ -818,7 +686,17 @@
         <w:t>Bästa alternativet</w:t>
       </w:r>
       <w:r>
-        <w:t>: Markera båda checkboxarna</w:t>
+        <w:t xml:space="preserve">: Markera </w:t>
+      </w:r>
+      <w:r>
+        <w:rPr>
+          <w:b/>
+          <w:bCs/>
+        </w:rPr>
+        <w:t>båda</w:t>
+      </w:r>
+      <w:r>
+        <w:t xml:space="preserve"> checkboxarna</w:t>
       </w:r>
     </w:p>
     <w:p>
@@ -839,13 +717,19 @@
       </w:r>
       <w:proofErr w:type="spellEnd"/>
       <w:r>
-        <w:t xml:space="preserve"> laddar först ner alla JPG-bilagor från </w:t>
-      </w:r>
-      <w:proofErr w:type="spellStart"/>
-      <w:r>
-        <w:t>Gmail</w:t>
-      </w:r>
-      <w:proofErr w:type="spellEnd"/>
+        <w:t xml:space="preserve"> laddar först ner alla JPG-bilagor </w:t>
+      </w:r>
+      <w:r>
+        <w:t xml:space="preserve">som kommit till det </w:t>
+      </w:r>
+      <w:proofErr w:type="spellStart"/>
+      <w:r>
+        <w:t>Gmailkonto</w:t>
+      </w:r>
+      <w:proofErr w:type="spellEnd"/>
+      <w:r>
+        <w:t xml:space="preserve"> du valt under den tidsperiod du valt. Filerna läggs i den Nedladdningsmapp du valt.  </w:t>
+      </w:r>
     </w:p>
     <w:p>
       <w:pPr>
@@ -855,7 +739,15 @@
         </w:numPr>
       </w:pPr>
       <w:r>
-        <w:t>Automatisk koppling sker - KB-bearbetningen använder samma mapp som nedladdningen</w:t>
+        <w:t xml:space="preserve">När alla jpg-filerna laddats ned startar konverteringen till </w:t>
+      </w:r>
+      <w:proofErr w:type="spellStart"/>
+      <w:r>
+        <w:t>pdf:er</w:t>
+      </w:r>
+      <w:proofErr w:type="spellEnd"/>
+      <w:r>
+        <w:t xml:space="preserve"> automatiskt. </w:t>
       </w:r>
     </w:p>
     <w:p>
@@ -865,8 +757,13 @@
           <w:numId w:val="3"/>
         </w:numPr>
       </w:pPr>
-      <w:r>
-        <w:t>JPG-filerna bearbetas direkt till PDF-filer</w:t>
+      <w:proofErr w:type="spellStart"/>
+      <w:r>
+        <w:t>Pdf:erna</w:t>
+      </w:r>
+      <w:proofErr w:type="spellEnd"/>
+      <w:r>
+        <w:t xml:space="preserve"> läggs i samma mapp där jpg-filerna finns.</w:t>
       </w:r>
     </w:p>
     <w:p>
@@ -877,19 +774,37 @@
         </w:numPr>
       </w:pPr>
       <w:r>
+        <w:t>Alla jpg-filer som är färdigkonverterade flyttas automatiskt till en underkatalog som automatiskt skapas i Nedladdningsmappen.</w:t>
+      </w:r>
+    </w:p>
+    <w:p>
+      <w:pPr>
+        <w:numPr>
+          <w:ilvl w:val="0"/>
+          <w:numId w:val="3"/>
+        </w:numPr>
+      </w:pPr>
+      <w:r>
+        <w:t xml:space="preserve">När allt är klart innehåller nedladdningsmappen ett antal </w:t>
+      </w:r>
+      <w:proofErr w:type="spellStart"/>
+      <w:r>
+        <w:t>pdf-filer</w:t>
+      </w:r>
+      <w:proofErr w:type="spellEnd"/>
+      <w:r>
+        <w:t xml:space="preserve">. </w:t>
+      </w:r>
+    </w:p>
+    <w:p>
+      <w:pPr>
+        <w:numPr>
+          <w:ilvl w:val="0"/>
+          <w:numId w:val="3"/>
+        </w:numPr>
+      </w:pPr>
+      <w:r>
         <w:t>Du får en komplett sammanfattning av hela processen</w:t>
-      </w:r>
-    </w:p>
-    <w:p>
-      <w:r>
-        <w:rPr>
-          <w:b/>
-          <w:bCs/>
-        </w:rPr>
-        <w:t>Fördel</w:t>
-      </w:r>
-      <w:r>
-        <w:t>: Du slipper själv hantera filer mellan olika mappar - allt sker automatiskt!</w:t>
       </w:r>
     </w:p>
     <w:p>
@@ -990,6 +905,20 @@
         <w:t>"Starta filkonvertering och omdöpning"</w:t>
       </w:r>
     </w:p>
+    <w:p/>
+    <w:p>
+      <w:r>
+        <w:t xml:space="preserve">Nu följer en mer detaljerad beskrivning av </w:t>
+      </w:r>
+      <w:proofErr w:type="spellStart"/>
+      <w:r>
+        <w:t>appen</w:t>
+      </w:r>
+      <w:proofErr w:type="spellEnd"/>
+      <w:r>
+        <w:t>.</w:t>
+      </w:r>
+    </w:p>
     <w:p>
       <w:r>
         <w:pict w14:anchorId="7186A4F2">
@@ -1053,7 +982,6 @@
           <w:b/>
           <w:bCs/>
         </w:rPr>
-        <w:lastRenderedPageBreak/>
         <w:t xml:space="preserve">Vad du behöver för att komma </w:t>
       </w:r>
       <w:proofErr w:type="gramStart"/>
@@ -1092,6 +1020,17 @@
       <w:r>
         <w:t>: Det konto där du får e-post från Svenska Tidningar</w:t>
       </w:r>
+      <w:r>
+        <w:t xml:space="preserve">. Det är alltså samma </w:t>
+      </w:r>
+      <w:proofErr w:type="spellStart"/>
+      <w:r>
+        <w:t>gmail</w:t>
+      </w:r>
+      <w:proofErr w:type="spellEnd"/>
+      <w:r>
+        <w:t xml:space="preserve">-konto som du använder när du loggar in på svenska tidningar. </w:t>
+      </w:r>
     </w:p>
     <w:p>
       <w:pPr>
@@ -1150,6 +1089,7 @@
           <w:b/>
           <w:bCs/>
         </w:rPr>
+        <w:lastRenderedPageBreak/>
         <w:t>Gmail</w:t>
       </w:r>
       <w:proofErr w:type="spellEnd"/>
@@ -1535,7 +1475,6 @@
     </w:p>
     <w:p>
       <w:r>
-        <w:lastRenderedPageBreak/>
         <w:t>Denna fil behöver exakt två kolumner:</w:t>
       </w:r>
     </w:p>
@@ -1586,6 +1525,7 @@
     </w:p>
     <w:p>
       <w:r>
+        <w:lastRenderedPageBreak/>
         <w:t>DN001      DAGENS NYHETER</w:t>
       </w:r>
     </w:p>
@@ -1968,7 +1908,6 @@
           <w:b/>
           <w:bCs/>
         </w:rPr>
-        <w:lastRenderedPageBreak/>
         <w:t xml:space="preserve">För att skapa nytt </w:t>
       </w:r>
       <w:proofErr w:type="spellStart"/>
@@ -2010,7 +1949,16 @@
         </w:numPr>
       </w:pPr>
       <w:r>
-        <w:t>Om du redan är inloggad: klicka på din profilbild → "Lägg till ett konto" → "Skapa nytt konto"</w:t>
+        <w:t xml:space="preserve">Om du redan är inloggad: klicka på din profilbild → "Lägg till </w:t>
+      </w:r>
+      <w:r>
+        <w:t xml:space="preserve">ytterligare </w:t>
+      </w:r>
+      <w:r>
+        <w:t>ett konto" → "Skapa nytt konto"</w:t>
+      </w:r>
+      <w:r>
+        <w:t xml:space="preserve"> – ”För privat bruk”</w:t>
       </w:r>
     </w:p>
     <w:p>
@@ -2194,6 +2142,19 @@
         </w:rPr>
         <w:t>"New Project"</w:t>
       </w:r>
+      <w:r>
+        <w:rPr>
+          <w:b/>
+          <w:bCs/>
+        </w:rPr>
+        <w:t xml:space="preserve"> </w:t>
+      </w:r>
+      <w:r>
+        <w:rPr>
+          <w:color w:val="EE0000"/>
+        </w:rPr>
+        <w:t>(överst till höger)</w:t>
+      </w:r>
     </w:p>
     <w:p>
       <w:pPr>
@@ -2247,6 +2208,30 @@
     <w:p>
       <w:pPr>
         <w:numPr>
+          <w:ilvl w:val="1"/>
+          <w:numId w:val="14"/>
+        </w:numPr>
+      </w:pPr>
+      <w:proofErr w:type="spellStart"/>
+      <w:r>
+        <w:t>Location</w:t>
+      </w:r>
+      <w:proofErr w:type="spellEnd"/>
+      <w:r>
+        <w:t xml:space="preserve"> ska stå kvar på ”No </w:t>
+      </w:r>
+      <w:proofErr w:type="spellStart"/>
+      <w:r>
+        <w:t>organization</w:t>
+      </w:r>
+      <w:proofErr w:type="spellEnd"/>
+      <w:r>
+        <w:t xml:space="preserve">”. </w:t>
+      </w:r>
+    </w:p>
+    <w:p>
+      <w:pPr>
+        <w:numPr>
           <w:ilvl w:val="0"/>
           <w:numId w:val="14"/>
         </w:numPr>
@@ -2370,7 +2355,13 @@
         </w:numPr>
       </w:pPr>
       <w:r>
-        <w:t xml:space="preserve">Under "Quick access", leta upp och klicka på </w:t>
+        <w:t xml:space="preserve">Under "Quick access", leta upp och </w:t>
+      </w:r>
+      <w:r>
+        <w:t>dubbel</w:t>
+      </w:r>
+      <w:r>
+        <w:t xml:space="preserve">klicka på </w:t>
       </w:r>
       <w:r>
         <w:rPr>
@@ -2627,6 +2618,16 @@
         </w:rPr>
         <w:t>"</w:t>
       </w:r>
+      <w:r>
+        <w:rPr>
+          <w:b/>
+          <w:bCs/>
+        </w:rPr>
+        <w:t xml:space="preserve"> </w:t>
+      </w:r>
+      <w:r>
+        <w:t>(det kan ta en liten stund, ha tålamod)</w:t>
+      </w:r>
     </w:p>
     <w:p>
       <w:pPr>
@@ -2835,6 +2836,36 @@
           <w:b/>
           <w:bCs/>
         </w:rPr>
+        <w:t xml:space="preserve"> (I övre raden, till</w:t>
+      </w:r>
+      <w:r>
+        <w:rPr>
+          <w:b/>
+          <w:bCs/>
+        </w:rPr>
+        <w:t xml:space="preserve"> höger om ordet </w:t>
+      </w:r>
+      <w:proofErr w:type="spellStart"/>
+      <w:r>
+        <w:rPr>
+          <w:b/>
+          <w:bCs/>
+        </w:rPr>
+        <w:t>Credentials</w:t>
+      </w:r>
+      <w:proofErr w:type="spellEnd"/>
+      <w:r>
+        <w:rPr>
+          <w:b/>
+          <w:bCs/>
+        </w:rPr>
+        <w:t>)</w:t>
+      </w:r>
+      <w:r>
+        <w:rPr>
+          <w:b/>
+          <w:bCs/>
+        </w:rPr>
         <w:br/>
       </w:r>
       <w:r>
@@ -2842,9 +2873,9 @@
           <w:noProof/>
         </w:rPr>
         <w:drawing>
-          <wp:inline distT="0" distB="0" distL="0" distR="0" wp14:anchorId="792282BE" wp14:editId="5F87936E">
+          <wp:inline distT="0" distB="0" distL="0" distR="0" wp14:anchorId="792282BE" wp14:editId="6ED7E6E9">
             <wp:extent cx="5116527" cy="657225"/>
-            <wp:effectExtent l="0" t="0" r="8255" b="0"/>
+            <wp:effectExtent l="19050" t="19050" r="27305" b="9525"/>
             <wp:docPr id="870039104" name="Picture 14" descr="A blue plus and a white background&#10;&#10;AI-generated content may be incorrect."/>
             <wp:cNvGraphicFramePr>
               <a:graphicFrameLocks xmlns:a="http://schemas.openxmlformats.org/drawingml/2006/main" noChangeAspect="1"/>
@@ -2881,7 +2912,9 @@
                     </a:prstGeom>
                     <a:noFill/>
                     <a:ln>
-                      <a:noFill/>
+                      <a:solidFill>
+                        <a:schemeClr val="accent1"/>
+                      </a:solidFill>
                     </a:ln>
                   </pic:spPr>
                 </pic:pic>
@@ -3031,41 +3064,72 @@
         </w:numPr>
       </w:pPr>
       <w:r>
-        <w:t xml:space="preserve">Välj </w:t>
-      </w:r>
-      <w:r>
-        <w:rPr>
-          <w:b/>
-          <w:bCs/>
-        </w:rPr>
-        <w:t>"</w:t>
-      </w:r>
-      <w:proofErr w:type="spellStart"/>
-      <w:r>
-        <w:rPr>
-          <w:b/>
-          <w:bCs/>
-        </w:rPr>
-        <w:t>External</w:t>
-      </w:r>
-      <w:proofErr w:type="spellEnd"/>
-      <w:r>
-        <w:rPr>
-          <w:b/>
-          <w:bCs/>
-        </w:rPr>
-        <w:t>"</w:t>
-      </w:r>
-      <w:r>
-        <w:t xml:space="preserve"> (om du inte har Google </w:t>
-      </w:r>
-      <w:proofErr w:type="spellStart"/>
-      <w:r>
-        <w:t>Workspace</w:t>
-      </w:r>
-      <w:proofErr w:type="spellEnd"/>
-      <w:r>
-        <w:t>)</w:t>
+        <w:t xml:space="preserve">Fyll i: </w:t>
+      </w:r>
+    </w:p>
+    <w:p>
+      <w:pPr>
+        <w:numPr>
+          <w:ilvl w:val="2"/>
+          <w:numId w:val="20"/>
+        </w:numPr>
+        <w:rPr>
+          <w:lang w:val="en-GB"/>
+        </w:rPr>
+      </w:pPr>
+      <w:r>
+        <w:rPr>
+          <w:b/>
+          <w:bCs/>
+          <w:lang w:val="en-GB"/>
+        </w:rPr>
+        <w:t>App name</w:t>
+      </w:r>
+      <w:r>
+        <w:rPr>
+          <w:lang w:val="en-GB"/>
+        </w:rPr>
+        <w:t xml:space="preserve">: </w:t>
+      </w:r>
+      <w:proofErr w:type="spellStart"/>
+      <w:r>
+        <w:rPr>
+          <w:lang w:val="en-GB"/>
+        </w:rPr>
+        <w:t>exempel</w:t>
+      </w:r>
+      <w:proofErr w:type="spellEnd"/>
+      <w:r>
+        <w:rPr>
+          <w:lang w:val="en-GB"/>
+        </w:rPr>
+        <w:t xml:space="preserve"> "Gmail Attachment Downloader"</w:t>
+      </w:r>
+    </w:p>
+    <w:p>
+      <w:pPr>
+        <w:numPr>
+          <w:ilvl w:val="2"/>
+          <w:numId w:val="20"/>
+        </w:numPr>
+      </w:pPr>
+      <w:r>
+        <w:rPr>
+          <w:b/>
+          <w:bCs/>
+        </w:rPr>
+        <w:t>Support email</w:t>
+      </w:r>
+      <w:r>
+        <w:t xml:space="preserve">: ditt </w:t>
+      </w:r>
+      <w:proofErr w:type="spellStart"/>
+      <w:r>
+        <w:t>Gmail</w:t>
+      </w:r>
+      <w:proofErr w:type="spellEnd"/>
+      <w:r>
+        <w:t>-konto</w:t>
       </w:r>
     </w:p>
     <w:p>
@@ -3091,7 +3155,7 @@
           <w:b/>
           <w:bCs/>
         </w:rPr>
-        <w:t>Create</w:t>
+        <w:t>Next</w:t>
       </w:r>
       <w:proofErr w:type="spellEnd"/>
       <w:r>
@@ -3100,6 +3164,9 @@
           <w:bCs/>
         </w:rPr>
         <w:t>"</w:t>
+      </w:r>
+      <w:r>
+        <w:t xml:space="preserve"> </w:t>
       </w:r>
     </w:p>
     <w:p>
@@ -3110,72 +3177,41 @@
         </w:numPr>
       </w:pPr>
       <w:r>
-        <w:t xml:space="preserve">Fyll i: </w:t>
-      </w:r>
-    </w:p>
-    <w:p>
-      <w:pPr>
-        <w:numPr>
-          <w:ilvl w:val="2"/>
-          <w:numId w:val="20"/>
-        </w:numPr>
-        <w:rPr>
-          <w:lang w:val="en-GB"/>
-        </w:rPr>
-      </w:pPr>
-      <w:r>
-        <w:rPr>
-          <w:b/>
-          <w:bCs/>
-          <w:lang w:val="en-GB"/>
-        </w:rPr>
-        <w:t>App name</w:t>
-      </w:r>
-      <w:r>
-        <w:rPr>
-          <w:lang w:val="en-GB"/>
-        </w:rPr>
-        <w:t xml:space="preserve">: </w:t>
-      </w:r>
-      <w:proofErr w:type="spellStart"/>
-      <w:r>
-        <w:rPr>
-          <w:lang w:val="en-GB"/>
-        </w:rPr>
-        <w:t>exempel</w:t>
-      </w:r>
-      <w:proofErr w:type="spellEnd"/>
-      <w:r>
-        <w:rPr>
-          <w:lang w:val="en-GB"/>
-        </w:rPr>
-        <w:t xml:space="preserve"> "Gmail Attachment Downloader"</w:t>
-      </w:r>
-    </w:p>
-    <w:p>
-      <w:pPr>
-        <w:numPr>
-          <w:ilvl w:val="2"/>
-          <w:numId w:val="20"/>
-        </w:numPr>
-      </w:pPr>
-      <w:r>
-        <w:rPr>
-          <w:b/>
-          <w:bCs/>
-        </w:rPr>
-        <w:t>Support email</w:t>
-      </w:r>
-      <w:r>
-        <w:t xml:space="preserve">: ditt </w:t>
-      </w:r>
-      <w:proofErr w:type="spellStart"/>
-      <w:r>
-        <w:t>Gmail</w:t>
-      </w:r>
-      <w:proofErr w:type="spellEnd"/>
-      <w:r>
-        <w:t>-konto</w:t>
+        <w:t xml:space="preserve">Välj </w:t>
+      </w:r>
+      <w:r>
+        <w:rPr>
+          <w:b/>
+          <w:bCs/>
+        </w:rPr>
+        <w:t>"</w:t>
+      </w:r>
+      <w:proofErr w:type="spellStart"/>
+      <w:r>
+        <w:rPr>
+          <w:b/>
+          <w:bCs/>
+        </w:rPr>
+        <w:t>External</w:t>
+      </w:r>
+      <w:proofErr w:type="spellEnd"/>
+      <w:r>
+        <w:rPr>
+          <w:b/>
+          <w:bCs/>
+        </w:rPr>
+        <w:t>"</w:t>
+      </w:r>
+      <w:r>
+        <w:t xml:space="preserve"> (om du inte har Google </w:t>
+      </w:r>
+      <w:proofErr w:type="spellStart"/>
+      <w:r>
+        <w:t>Workspace</w:t>
+      </w:r>
+      <w:proofErr w:type="spellEnd"/>
+      <w:r>
+        <w:t>)</w:t>
       </w:r>
     </w:p>
     <w:p>
@@ -3193,7 +3229,92 @@
           <w:b/>
           <w:bCs/>
         </w:rPr>
-        <w:t xml:space="preserve">"Save and </w:t>
+        <w:t>”</w:t>
+      </w:r>
+      <w:proofErr w:type="spellStart"/>
+      <w:r>
+        <w:rPr>
+          <w:b/>
+          <w:bCs/>
+        </w:rPr>
+        <w:t>Next</w:t>
+      </w:r>
+      <w:proofErr w:type="spellEnd"/>
+      <w:r>
+        <w:rPr>
+          <w:b/>
+          <w:bCs/>
+        </w:rPr>
+        <w:t>”</w:t>
+      </w:r>
+    </w:p>
+    <w:p>
+      <w:pPr>
+        <w:numPr>
+          <w:ilvl w:val="1"/>
+          <w:numId w:val="20"/>
+        </w:numPr>
+      </w:pPr>
+      <w:r>
+        <w:rPr>
+          <w:b/>
+          <w:bCs/>
+        </w:rPr>
+        <w:lastRenderedPageBreak/>
+        <w:t>Contact information:</w:t>
+      </w:r>
+      <w:r>
+        <w:t xml:space="preserve"> Lägg in din gamailadress</w:t>
+      </w:r>
+    </w:p>
+    <w:p>
+      <w:pPr>
+        <w:numPr>
+          <w:ilvl w:val="1"/>
+          <w:numId w:val="20"/>
+        </w:numPr>
+      </w:pPr>
+      <w:r>
+        <w:t xml:space="preserve">Klicka </w:t>
+      </w:r>
+      <w:r>
+        <w:rPr>
+          <w:b/>
+          <w:bCs/>
+        </w:rPr>
+        <w:t>”</w:t>
+      </w:r>
+      <w:proofErr w:type="spellStart"/>
+      <w:r>
+        <w:rPr>
+          <w:b/>
+          <w:bCs/>
+        </w:rPr>
+        <w:t>Next</w:t>
+      </w:r>
+      <w:proofErr w:type="spellEnd"/>
+      <w:r>
+        <w:rPr>
+          <w:b/>
+          <w:bCs/>
+        </w:rPr>
+        <w:t>”</w:t>
+      </w:r>
+    </w:p>
+    <w:p>
+      <w:pPr>
+        <w:numPr>
+          <w:ilvl w:val="1"/>
+          <w:numId w:val="20"/>
+        </w:numPr>
+      </w:pPr>
+      <w:proofErr w:type="spellStart"/>
+      <w:r>
+        <w:t>Fich</w:t>
+      </w:r>
+      <w:proofErr w:type="spellEnd"/>
+      <w:r>
+        <w:t xml:space="preserve">: Kryssa rutan och tryck </w:t>
       </w:r>
       <w:proofErr w:type="spellStart"/>
       <w:r>
@@ -3204,6 +3325,17 @@
         <w:t>Continue</w:t>
       </w:r>
       <w:proofErr w:type="spellEnd"/>
+    </w:p>
+    <w:p>
+      <w:pPr>
+        <w:numPr>
+          <w:ilvl w:val="1"/>
+          <w:numId w:val="20"/>
+        </w:numPr>
+      </w:pPr>
+      <w:r>
+        <w:t xml:space="preserve">Klicka </w:t>
+      </w:r>
       <w:r>
         <w:rPr>
           <w:b/>
@@ -3211,23 +3343,43 @@
         </w:rPr>
         <w:t>"</w:t>
       </w:r>
-      <w:r>
-        <w:t xml:space="preserve"> genom alla steg</w:t>
-      </w:r>
-    </w:p>
-    <w:p>
-      <w:pPr>
-        <w:rPr>
-          <w:b/>
-          <w:bCs/>
-        </w:rPr>
-      </w:pPr>
-      <w:r>
-        <w:rPr>
-          <w:b/>
-          <w:bCs/>
-        </w:rPr>
-        <w:lastRenderedPageBreak/>
+      <w:proofErr w:type="spellStart"/>
+      <w:r>
+        <w:rPr>
+          <w:b/>
+          <w:bCs/>
+        </w:rPr>
+        <w:t>Create</w:t>
+      </w:r>
+      <w:proofErr w:type="spellEnd"/>
+      <w:r>
+        <w:rPr>
+          <w:b/>
+          <w:bCs/>
+        </w:rPr>
+        <w:t>"</w:t>
+      </w:r>
+    </w:p>
+    <w:p>
+      <w:pPr>
+        <w:numPr>
+          <w:ilvl w:val="1"/>
+          <w:numId w:val="20"/>
+        </w:numPr>
+      </w:pPr>
+    </w:p>
+    <w:p>
+      <w:pPr>
+        <w:rPr>
+          <w:b/>
+          <w:bCs/>
+        </w:rPr>
+      </w:pPr>
+      <w:r>
+        <w:rPr>
+          <w:b/>
+          <w:bCs/>
+        </w:rPr>
         <w:t xml:space="preserve">Steg 5: Skapa </w:t>
       </w:r>
       <w:proofErr w:type="spellStart"/>
@@ -3546,54 +3698,7 @@
         </w:numPr>
       </w:pPr>
       <w:r>
-        <w:t>I fönstret "</w:t>
-      </w:r>
-      <w:proofErr w:type="spellStart"/>
-      <w:r>
-        <w:t>OAuth</w:t>
-      </w:r>
-      <w:proofErr w:type="spellEnd"/>
-      <w:r>
-        <w:t xml:space="preserve"> </w:t>
-      </w:r>
-      <w:proofErr w:type="spellStart"/>
-      <w:r>
-        <w:t>client</w:t>
-      </w:r>
-      <w:proofErr w:type="spellEnd"/>
-      <w:r>
-        <w:t xml:space="preserve"> </w:t>
-      </w:r>
-      <w:proofErr w:type="spellStart"/>
-      <w:r>
-        <w:t>created</w:t>
-      </w:r>
-      <w:proofErr w:type="spellEnd"/>
-      <w:r>
-        <w:t xml:space="preserve">", klicka på </w:t>
-      </w:r>
-      <w:r>
-        <w:rPr>
-          <w:b/>
-          <w:bCs/>
-        </w:rPr>
-        <w:t>"</w:t>
-      </w:r>
-      <w:proofErr w:type="spellStart"/>
-      <w:r>
-        <w:rPr>
-          <w:b/>
-          <w:bCs/>
-        </w:rPr>
-        <w:t>Download</w:t>
-      </w:r>
-      <w:proofErr w:type="spellEnd"/>
-      <w:r>
-        <w:rPr>
-          <w:b/>
-          <w:bCs/>
-        </w:rPr>
-        <w:t xml:space="preserve"> JSON"</w:t>
+        <w:t xml:space="preserve">Nu öppnas ett fönster. </w:t>
       </w:r>
     </w:p>
     <w:p>
@@ -3602,17 +3707,101 @@
           <w:ilvl w:val="0"/>
           <w:numId w:val="22"/>
         </w:numPr>
-      </w:pPr>
-      <w:r>
-        <w:t xml:space="preserve">Spara filen någonstans du kommer ihåg (exempel: samma mapp som </w:t>
-      </w:r>
-      <w:proofErr w:type="spellStart"/>
-      <w:r>
-        <w:t>appen</w:t>
-      </w:r>
-      <w:proofErr w:type="spellEnd"/>
-      <w:r>
-        <w:t>)</w:t>
+        <w:rPr>
+          <w:b/>
+          <w:bCs/>
+        </w:rPr>
+      </w:pPr>
+      <w:proofErr w:type="spellStart"/>
+      <w:r>
+        <w:rPr>
+          <w:lang w:val="en-GB"/>
+        </w:rPr>
+        <w:t>Överst</w:t>
+      </w:r>
+      <w:proofErr w:type="spellEnd"/>
+      <w:r>
+        <w:rPr>
+          <w:lang w:val="en-GB"/>
+        </w:rPr>
+        <w:t xml:space="preserve"> ser du ”</w:t>
+      </w:r>
+      <w:r>
+        <w:rPr>
+          <w:rFonts w:ascii="Roboto" w:hAnsi="Roboto"/>
+          <w:color w:val="202124"/>
+          <w:spacing w:val="3"/>
+          <w:sz w:val="21"/>
+          <w:szCs w:val="21"/>
+          <w:shd w:val="clear" w:color="auto" w:fill="EDEFF3"/>
+          <w:lang w:val="en-GB"/>
+        </w:rPr>
+        <w:t xml:space="preserve"> </w:t>
+      </w:r>
+      <w:r>
+        <w:rPr>
+          <w:lang w:val="en-GB"/>
+        </w:rPr>
+        <w:t>OAuth access is restricted to the </w:t>
+      </w:r>
+      <w:hyperlink r:id="rId10" w:anchor="publishing-status" w:tgtFrame="_blank" w:history="1">
+        <w:r>
+          <w:rPr>
+            <w:rStyle w:val="Hyperlink"/>
+            <w:lang w:val="en-GB"/>
+          </w:rPr>
+          <w:t>test users </w:t>
+        </w:r>
+      </w:hyperlink>
+      <w:r>
+        <w:rPr>
+          <w:lang w:val="en-GB"/>
+        </w:rPr>
+        <w:t> listed on your </w:t>
+      </w:r>
+      <w:hyperlink r:id="rId11" w:tgtFrame="_blank" w:history="1">
+        <w:r>
+          <w:rPr>
+            <w:rStyle w:val="Hyperlink"/>
+            <w:lang w:val="en-GB"/>
+          </w:rPr>
+          <w:t>OAuth consent screen</w:t>
+        </w:r>
+      </w:hyperlink>
+      <w:r>
+        <w:rPr>
+          <w:lang w:val="en-GB"/>
+        </w:rPr>
+        <w:t>”</w:t>
+      </w:r>
+      <w:r>
+        <w:rPr>
+          <w:lang w:val="en-GB"/>
+        </w:rPr>
+        <w:t xml:space="preserve">. </w:t>
+      </w:r>
+      <w:r>
+        <w:rPr>
+          <w:b/>
+          <w:bCs/>
+        </w:rPr>
+        <w:t xml:space="preserve">HÖGERKLICKA PÅ LÄNKEN “Test </w:t>
+      </w:r>
+      <w:proofErr w:type="spellStart"/>
+      <w:r>
+        <w:rPr>
+          <w:b/>
+          <w:bCs/>
+        </w:rPr>
+        <w:t>Users</w:t>
+      </w:r>
+      <w:proofErr w:type="spellEnd"/>
+      <w:r>
+        <w:rPr>
+          <w:b/>
+          <w:bCs/>
+        </w:rPr>
+        <w:t xml:space="preserve">” och välj “Öppna I ny flik”. </w:t>
       </w:r>
     </w:p>
     <w:p>
@@ -3623,6 +3812,108 @@
         </w:numPr>
       </w:pPr>
       <w:r>
+        <w:t xml:space="preserve">Längre ned ser du länken </w:t>
+      </w:r>
+      <w:r>
+        <w:rPr>
+          <w:b/>
+          <w:bCs/>
+        </w:rPr>
+        <w:t>"</w:t>
+      </w:r>
+      <w:proofErr w:type="spellStart"/>
+      <w:r>
+        <w:rPr>
+          <w:b/>
+          <w:bCs/>
+        </w:rPr>
+        <w:t>Download</w:t>
+      </w:r>
+      <w:proofErr w:type="spellEnd"/>
+      <w:r>
+        <w:rPr>
+          <w:b/>
+          <w:bCs/>
+        </w:rPr>
+        <w:t xml:space="preserve"> JSON"</w:t>
+      </w:r>
+      <w:r>
+        <w:rPr>
+          <w:b/>
+          <w:bCs/>
+        </w:rPr>
+        <w:t xml:space="preserve">. Klicka på den. </w:t>
+      </w:r>
+    </w:p>
+    <w:p>
+      <w:pPr>
+        <w:numPr>
+          <w:ilvl w:val="0"/>
+          <w:numId w:val="22"/>
+        </w:numPr>
+      </w:pPr>
+      <w:r>
+        <w:t xml:space="preserve">Detta är en nyckel som </w:t>
+      </w:r>
+      <w:proofErr w:type="gramStart"/>
+      <w:r>
+        <w:t>DJs</w:t>
+      </w:r>
+      <w:proofErr w:type="gramEnd"/>
+      <w:r>
+        <w:t xml:space="preserve"> KB-maskin kommer att behöva för att kunna koppla upp sig till </w:t>
+      </w:r>
+      <w:proofErr w:type="spellStart"/>
+      <w:r>
+        <w:t>Gmail</w:t>
+      </w:r>
+      <w:proofErr w:type="spellEnd"/>
+      <w:r>
+        <w:t xml:space="preserve">-kontot vis API och ladda ned dina bilagor. </w:t>
+      </w:r>
+      <w:r>
+        <w:rPr>
+          <w:b/>
+          <w:bCs/>
+        </w:rPr>
+        <w:t xml:space="preserve">Spara filen någonstans du kommer ihåg </w:t>
+      </w:r>
+      <w:r>
+        <w:t xml:space="preserve">(exempel: samma mapp som </w:t>
+      </w:r>
+      <w:proofErr w:type="spellStart"/>
+      <w:r>
+        <w:t>appen</w:t>
+      </w:r>
+      <w:proofErr w:type="spellEnd"/>
+      <w:r>
+        <w:t>, underkatalog ”</w:t>
+      </w:r>
+      <w:proofErr w:type="spellStart"/>
+      <w:r>
+        <w:t>Credentials</w:t>
+      </w:r>
+      <w:proofErr w:type="spellEnd"/>
+      <w:r>
+        <w:t xml:space="preserve">” och i en undermapp döpt till namnet på aktuella </w:t>
+      </w:r>
+      <w:proofErr w:type="spellStart"/>
+      <w:r>
+        <w:t>epostadressen</w:t>
+      </w:r>
+      <w:proofErr w:type="spellEnd"/>
+      <w:r>
+        <w:t xml:space="preserve"> som nyckeln hör till). </w:t>
+      </w:r>
+    </w:p>
+    <w:p>
+      <w:pPr>
+        <w:numPr>
+          <w:ilvl w:val="0"/>
+          <w:numId w:val="22"/>
+        </w:numPr>
+      </w:pPr>
+      <w:r>
         <w:t>Du kan döpa om filen till något lätt att komma ihåg, som svenska-tidningar-</w:t>
       </w:r>
       <w:proofErr w:type="spellStart"/>
@@ -3715,32 +4006,37 @@
           <w:ilvl w:val="0"/>
           <w:numId w:val="23"/>
         </w:numPr>
-      </w:pPr>
-      <w:r>
-        <w:t xml:space="preserve">Scrolla ner till </w:t>
-      </w:r>
-      <w:r>
-        <w:rPr>
-          <w:b/>
-          <w:bCs/>
-        </w:rPr>
-        <w:t xml:space="preserve">"Test </w:t>
-      </w:r>
-      <w:proofErr w:type="spellStart"/>
-      <w:r>
-        <w:rPr>
-          <w:b/>
-          <w:bCs/>
-        </w:rPr>
-        <w:t>users</w:t>
-      </w:r>
-      <w:proofErr w:type="spellEnd"/>
-      <w:r>
-        <w:rPr>
-          <w:b/>
-          <w:bCs/>
-        </w:rPr>
-        <w:t>"</w:t>
+        <w:rPr>
+          <w:lang w:val="en-GB"/>
+        </w:rPr>
+      </w:pPr>
+      <w:proofErr w:type="spellStart"/>
+      <w:r>
+        <w:rPr>
+          <w:lang w:val="en-GB"/>
+        </w:rPr>
+        <w:t>Clicka</w:t>
+      </w:r>
+      <w:proofErr w:type="spellEnd"/>
+      <w:r>
+        <w:rPr>
+          <w:lang w:val="en-GB"/>
+        </w:rPr>
+        <w:t xml:space="preserve"> </w:t>
+      </w:r>
+      <w:proofErr w:type="spellStart"/>
+      <w:r>
+        <w:rPr>
+          <w:lang w:val="en-GB"/>
+        </w:rPr>
+        <w:t>på</w:t>
+      </w:r>
+      <w:proofErr w:type="spellEnd"/>
+      <w:r>
+        <w:rPr>
+          <w:lang w:val="en-GB"/>
+        </w:rPr>
+        <w:t xml:space="preserve"> Audience</w:t>
       </w:r>
     </w:p>
     <w:p>
@@ -3751,30 +4047,14 @@
         </w:numPr>
       </w:pPr>
       <w:r>
-        <w:t xml:space="preserve">Klicka </w:t>
-      </w:r>
-      <w:r>
-        <w:rPr>
-          <w:b/>
-          <w:bCs/>
-        </w:rPr>
-        <w:t>"</w:t>
-      </w:r>
-      <w:proofErr w:type="spellStart"/>
-      <w:r>
-        <w:rPr>
-          <w:b/>
-          <w:bCs/>
-        </w:rPr>
-        <w:t>Add</w:t>
-      </w:r>
-      <w:proofErr w:type="spellEnd"/>
-      <w:r>
-        <w:rPr>
-          <w:b/>
-          <w:bCs/>
-        </w:rPr>
-        <w:t xml:space="preserve"> </w:t>
+        <w:t xml:space="preserve">Scrolla ner till </w:t>
+      </w:r>
+      <w:r>
+        <w:rPr>
+          <w:b/>
+          <w:bCs/>
+        </w:rPr>
+        <w:t xml:space="preserve">"Test </w:t>
       </w:r>
       <w:proofErr w:type="spellStart"/>
       <w:r>
@@ -3801,18 +4081,46 @@
         </w:numPr>
       </w:pPr>
       <w:r>
-        <w:t xml:space="preserve">Lägg till e-postadressen för det </w:t>
-      </w:r>
-      <w:proofErr w:type="spellStart"/>
-      <w:r>
-        <w:t>Gmail</w:t>
-      </w:r>
-      <w:proofErr w:type="spellEnd"/>
-      <w:r>
-        <w:t>-konto som ska användas</w:t>
-      </w:r>
-      <w:r>
-        <w:t xml:space="preserve"> (om det inte redan automatiskt lagts till)</w:t>
+        <w:t xml:space="preserve">Klicka </w:t>
+      </w:r>
+      <w:r>
+        <w:rPr>
+          <w:b/>
+          <w:bCs/>
+        </w:rPr>
+        <w:t>"</w:t>
+      </w:r>
+      <w:proofErr w:type="spellStart"/>
+      <w:r>
+        <w:rPr>
+          <w:b/>
+          <w:bCs/>
+        </w:rPr>
+        <w:t>Add</w:t>
+      </w:r>
+      <w:proofErr w:type="spellEnd"/>
+      <w:r>
+        <w:rPr>
+          <w:b/>
+          <w:bCs/>
+        </w:rPr>
+        <w:t xml:space="preserve"> </w:t>
+      </w:r>
+      <w:proofErr w:type="spellStart"/>
+      <w:r>
+        <w:rPr>
+          <w:b/>
+          <w:bCs/>
+        </w:rPr>
+        <w:t>users</w:t>
+      </w:r>
+      <w:proofErr w:type="spellEnd"/>
+      <w:r>
+        <w:rPr>
+          <w:b/>
+          <w:bCs/>
+        </w:rPr>
+        <w:t>"</w:t>
       </w:r>
     </w:p>
     <w:p>
@@ -3823,6 +4131,28 @@
         </w:numPr>
       </w:pPr>
       <w:r>
+        <w:t xml:space="preserve">Lägg till e-postadressen för det </w:t>
+      </w:r>
+      <w:proofErr w:type="spellStart"/>
+      <w:r>
+        <w:t>Gmail</w:t>
+      </w:r>
+      <w:proofErr w:type="spellEnd"/>
+      <w:r>
+        <w:t>-konto som ska användas</w:t>
+      </w:r>
+      <w:r>
+        <w:t xml:space="preserve"> (om det inte redan automatiskt lagts till)</w:t>
+      </w:r>
+    </w:p>
+    <w:p>
+      <w:pPr>
+        <w:numPr>
+          <w:ilvl w:val="0"/>
+          <w:numId w:val="23"/>
+        </w:numPr>
+      </w:pPr>
+      <w:r>
         <w:t xml:space="preserve">Klicka </w:t>
       </w:r>
       <w:r>
@@ -3832,6 +4162,45 @@
         </w:rPr>
         <w:t>"Save"</w:t>
       </w:r>
+    </w:p>
+    <w:p>
+      <w:pPr>
+        <w:numPr>
+          <w:ilvl w:val="0"/>
+          <w:numId w:val="23"/>
+        </w:numPr>
+      </w:pPr>
+      <w:r>
+        <w:lastRenderedPageBreak/>
+        <w:t xml:space="preserve">Kontrollera så att </w:t>
+      </w:r>
+      <w:proofErr w:type="spellStart"/>
+      <w:r>
+        <w:t>epostadressen</w:t>
+      </w:r>
+      <w:proofErr w:type="spellEnd"/>
+      <w:r>
+        <w:t xml:space="preserve"> </w:t>
+      </w:r>
+      <w:r>
+        <w:t xml:space="preserve">syns under Test </w:t>
+      </w:r>
+      <w:proofErr w:type="spellStart"/>
+      <w:r>
+        <w:t>users</w:t>
+      </w:r>
+      <w:proofErr w:type="spellEnd"/>
+      <w:r>
+        <w:t xml:space="preserve">: </w:t>
+      </w:r>
+    </w:p>
+    <w:p>
+      <w:pPr>
+        <w:numPr>
+          <w:ilvl w:val="0"/>
+          <w:numId w:val="23"/>
+        </w:numPr>
+      </w:pPr>
     </w:p>
     <w:p>
       <w:r>
@@ -4071,7 +4440,6 @@
           <w:b/>
           <w:bCs/>
         </w:rPr>
-        <w:lastRenderedPageBreak/>
         <w:t xml:space="preserve">"PIL or pandas not </w:t>
       </w:r>
       <w:proofErr w:type="spellStart"/>
@@ -4401,6 +4769,7 @@
         </w:numPr>
       </w:pPr>
       <w:r>
+        <w:lastRenderedPageBreak/>
         <w:t>Spara filen i .</w:t>
       </w:r>
       <w:proofErr w:type="spellStart"/>
@@ -4589,7 +4958,6 @@
         </w:numPr>
       </w:pPr>
       <w:r>
-        <w:lastRenderedPageBreak/>
         <w:t>Starta om datorn om problemet kvarstår</w:t>
       </w:r>
     </w:p>
@@ -5888,6 +6256,95 @@
     </w:lvl>
   </w:abstractNum>
   <w:abstractNum w:abstractNumId="8" w15:restartNumberingAfterBreak="0">
+    <w:nsid w:val="279068F6"/>
+    <w:multiLevelType w:val="hybridMultilevel"/>
+    <w:tmpl w:val="4CB89E02"/>
+    <w:lvl w:ilvl="0" w:tplc="2000000F">
+      <w:start w:val="1"/>
+      <w:numFmt w:val="decimal"/>
+      <w:lvlText w:val="%1."/>
+      <w:lvlJc w:val="left"/>
+      <w:pPr>
+        <w:ind w:left="720" w:hanging="360"/>
+      </w:pPr>
+      <w:rPr>
+        <w:rFonts w:hint="default"/>
+      </w:rPr>
+    </w:lvl>
+    <w:lvl w:ilvl="1" w:tplc="20000019" w:tentative="1">
+      <w:start w:val="1"/>
+      <w:numFmt w:val="lowerLetter"/>
+      <w:lvlText w:val="%2."/>
+      <w:lvlJc w:val="left"/>
+      <w:pPr>
+        <w:ind w:left="1440" w:hanging="360"/>
+      </w:pPr>
+    </w:lvl>
+    <w:lvl w:ilvl="2" w:tplc="2000001B" w:tentative="1">
+      <w:start w:val="1"/>
+      <w:numFmt w:val="lowerRoman"/>
+      <w:lvlText w:val="%3."/>
+      <w:lvlJc w:val="right"/>
+      <w:pPr>
+        <w:ind w:left="2160" w:hanging="180"/>
+      </w:pPr>
+    </w:lvl>
+    <w:lvl w:ilvl="3" w:tplc="2000000F" w:tentative="1">
+      <w:start w:val="1"/>
+      <w:numFmt w:val="decimal"/>
+      <w:lvlText w:val="%4."/>
+      <w:lvlJc w:val="left"/>
+      <w:pPr>
+        <w:ind w:left="2880" w:hanging="360"/>
+      </w:pPr>
+    </w:lvl>
+    <w:lvl w:ilvl="4" w:tplc="20000019" w:tentative="1">
+      <w:start w:val="1"/>
+      <w:numFmt w:val="lowerLetter"/>
+      <w:lvlText w:val="%5."/>
+      <w:lvlJc w:val="left"/>
+      <w:pPr>
+        <w:ind w:left="3600" w:hanging="360"/>
+      </w:pPr>
+    </w:lvl>
+    <w:lvl w:ilvl="5" w:tplc="2000001B" w:tentative="1">
+      <w:start w:val="1"/>
+      <w:numFmt w:val="lowerRoman"/>
+      <w:lvlText w:val="%6."/>
+      <w:lvlJc w:val="right"/>
+      <w:pPr>
+        <w:ind w:left="4320" w:hanging="180"/>
+      </w:pPr>
+    </w:lvl>
+    <w:lvl w:ilvl="6" w:tplc="2000000F" w:tentative="1">
+      <w:start w:val="1"/>
+      <w:numFmt w:val="decimal"/>
+      <w:lvlText w:val="%7."/>
+      <w:lvlJc w:val="left"/>
+      <w:pPr>
+        <w:ind w:left="5040" w:hanging="360"/>
+      </w:pPr>
+    </w:lvl>
+    <w:lvl w:ilvl="7" w:tplc="20000019" w:tentative="1">
+      <w:start w:val="1"/>
+      <w:numFmt w:val="lowerLetter"/>
+      <w:lvlText w:val="%8."/>
+      <w:lvlJc w:val="left"/>
+      <w:pPr>
+        <w:ind w:left="5760" w:hanging="360"/>
+      </w:pPr>
+    </w:lvl>
+    <w:lvl w:ilvl="8" w:tplc="2000001B" w:tentative="1">
+      <w:start w:val="1"/>
+      <w:numFmt w:val="lowerRoman"/>
+      <w:lvlText w:val="%9."/>
+      <w:lvlJc w:val="right"/>
+      <w:pPr>
+        <w:ind w:left="6480" w:hanging="180"/>
+      </w:pPr>
+    </w:lvl>
+  </w:abstractNum>
+  <w:abstractNum w:abstractNumId="9" w15:restartNumberingAfterBreak="0">
     <w:nsid w:val="29071F08"/>
     <w:multiLevelType w:val="multilevel"/>
     <w:tmpl w:val="5C408458"/>
@@ -6000,7 +6457,7 @@
       </w:pPr>
     </w:lvl>
   </w:abstractNum>
-  <w:abstractNum w:abstractNumId="9" w15:restartNumberingAfterBreak="0">
+  <w:abstractNum w:abstractNumId="10" w15:restartNumberingAfterBreak="0">
     <w:nsid w:val="2CBF5851"/>
     <w:multiLevelType w:val="multilevel"/>
     <w:tmpl w:val="E2D00426"/>
@@ -6149,7 +6606,7 @@
       </w:rPr>
     </w:lvl>
   </w:abstractNum>
-  <w:abstractNum w:abstractNumId="10" w15:restartNumberingAfterBreak="0">
+  <w:abstractNum w:abstractNumId="11" w15:restartNumberingAfterBreak="0">
     <w:nsid w:val="329D6B0F"/>
     <w:multiLevelType w:val="multilevel"/>
     <w:tmpl w:val="B6F08818"/>
@@ -6298,7 +6755,7 @@
       </w:rPr>
     </w:lvl>
   </w:abstractNum>
-  <w:abstractNum w:abstractNumId="11" w15:restartNumberingAfterBreak="0">
+  <w:abstractNum w:abstractNumId="12" w15:restartNumberingAfterBreak="0">
     <w:nsid w:val="3B637EB8"/>
     <w:multiLevelType w:val="multilevel"/>
     <w:tmpl w:val="64FA5530"/>
@@ -6419,7 +6876,7 @@
       </w:pPr>
     </w:lvl>
   </w:abstractNum>
-  <w:abstractNum w:abstractNumId="12" w15:restartNumberingAfterBreak="0">
+  <w:abstractNum w:abstractNumId="13" w15:restartNumberingAfterBreak="0">
     <w:nsid w:val="41E94DC7"/>
     <w:multiLevelType w:val="multilevel"/>
     <w:tmpl w:val="39BEA022"/>
@@ -6532,7 +6989,7 @@
       </w:pPr>
     </w:lvl>
   </w:abstractNum>
-  <w:abstractNum w:abstractNumId="13" w15:restartNumberingAfterBreak="0">
+  <w:abstractNum w:abstractNumId="14" w15:restartNumberingAfterBreak="0">
     <w:nsid w:val="436E2590"/>
     <w:multiLevelType w:val="multilevel"/>
     <w:tmpl w:val="8A8468D2"/>
@@ -6649,7 +7106,7 @@
       </w:pPr>
     </w:lvl>
   </w:abstractNum>
-  <w:abstractNum w:abstractNumId="14" w15:restartNumberingAfterBreak="0">
+  <w:abstractNum w:abstractNumId="15" w15:restartNumberingAfterBreak="0">
     <w:nsid w:val="453E10B9"/>
     <w:multiLevelType w:val="multilevel"/>
     <w:tmpl w:val="7C066CAC"/>
@@ -6798,7 +7255,7 @@
       </w:rPr>
     </w:lvl>
   </w:abstractNum>
-  <w:abstractNum w:abstractNumId="15" w15:restartNumberingAfterBreak="0">
+  <w:abstractNum w:abstractNumId="16" w15:restartNumberingAfterBreak="0">
     <w:nsid w:val="485E7BD1"/>
     <w:multiLevelType w:val="multilevel"/>
     <w:tmpl w:val="82DE20B2"/>
@@ -6911,7 +7368,7 @@
       </w:pPr>
     </w:lvl>
   </w:abstractNum>
-  <w:abstractNum w:abstractNumId="16" w15:restartNumberingAfterBreak="0">
+  <w:abstractNum w:abstractNumId="17" w15:restartNumberingAfterBreak="0">
     <w:nsid w:val="4B47194A"/>
     <w:multiLevelType w:val="multilevel"/>
     <w:tmpl w:val="E95C14A6"/>
@@ -7024,7 +7481,7 @@
       </w:pPr>
     </w:lvl>
   </w:abstractNum>
-  <w:abstractNum w:abstractNumId="17" w15:restartNumberingAfterBreak="0">
+  <w:abstractNum w:abstractNumId="18" w15:restartNumberingAfterBreak="0">
     <w:nsid w:val="50C67044"/>
     <w:multiLevelType w:val="multilevel"/>
     <w:tmpl w:val="52C82DD6"/>
@@ -7137,7 +7594,7 @@
       </w:pPr>
     </w:lvl>
   </w:abstractNum>
-  <w:abstractNum w:abstractNumId="18" w15:restartNumberingAfterBreak="0">
+  <w:abstractNum w:abstractNumId="19" w15:restartNumberingAfterBreak="0">
     <w:nsid w:val="56CF0FDB"/>
     <w:multiLevelType w:val="multilevel"/>
     <w:tmpl w:val="FE885C02"/>
@@ -7250,7 +7707,7 @@
       </w:pPr>
     </w:lvl>
   </w:abstractNum>
-  <w:abstractNum w:abstractNumId="19" w15:restartNumberingAfterBreak="0">
+  <w:abstractNum w:abstractNumId="20" w15:restartNumberingAfterBreak="0">
     <w:nsid w:val="65262B5E"/>
     <w:multiLevelType w:val="multilevel"/>
     <w:tmpl w:val="BB622F90"/>
@@ -7363,7 +7820,7 @@
       </w:pPr>
     </w:lvl>
   </w:abstractNum>
-  <w:abstractNum w:abstractNumId="20" w15:restartNumberingAfterBreak="0">
+  <w:abstractNum w:abstractNumId="21" w15:restartNumberingAfterBreak="0">
     <w:nsid w:val="6850038E"/>
     <w:multiLevelType w:val="multilevel"/>
     <w:tmpl w:val="22BCFCCE"/>
@@ -7476,7 +7933,7 @@
       </w:pPr>
     </w:lvl>
   </w:abstractNum>
-  <w:abstractNum w:abstractNumId="21" w15:restartNumberingAfterBreak="0">
+  <w:abstractNum w:abstractNumId="22" w15:restartNumberingAfterBreak="0">
     <w:nsid w:val="69EA134D"/>
     <w:multiLevelType w:val="multilevel"/>
     <w:tmpl w:val="68A8944C"/>
@@ -7589,7 +8046,7 @@
       </w:pPr>
     </w:lvl>
   </w:abstractNum>
-  <w:abstractNum w:abstractNumId="22" w15:restartNumberingAfterBreak="0">
+  <w:abstractNum w:abstractNumId="23" w15:restartNumberingAfterBreak="0">
     <w:nsid w:val="6C386B70"/>
     <w:multiLevelType w:val="multilevel"/>
     <w:tmpl w:val="E0B04FCE"/>
@@ -7702,7 +8159,7 @@
       </w:pPr>
     </w:lvl>
   </w:abstractNum>
-  <w:abstractNum w:abstractNumId="23" w15:restartNumberingAfterBreak="0">
+  <w:abstractNum w:abstractNumId="24" w15:restartNumberingAfterBreak="0">
     <w:nsid w:val="73DF0AD5"/>
     <w:multiLevelType w:val="multilevel"/>
     <w:tmpl w:val="8CE84764"/>
@@ -7851,7 +8308,7 @@
       </w:rPr>
     </w:lvl>
   </w:abstractNum>
-  <w:abstractNum w:abstractNumId="24" w15:restartNumberingAfterBreak="0">
+  <w:abstractNum w:abstractNumId="25" w15:restartNumberingAfterBreak="0">
     <w:nsid w:val="753D7C39"/>
     <w:multiLevelType w:val="multilevel"/>
     <w:tmpl w:val="DE7E1E2E"/>
@@ -8000,7 +8457,7 @@
       </w:rPr>
     </w:lvl>
   </w:abstractNum>
-  <w:abstractNum w:abstractNumId="25" w15:restartNumberingAfterBreak="0">
+  <w:abstractNum w:abstractNumId="26" w15:restartNumberingAfterBreak="0">
     <w:nsid w:val="770B223A"/>
     <w:multiLevelType w:val="multilevel"/>
     <w:tmpl w:val="81FE7BAC"/>
@@ -8113,7 +8570,7 @@
       </w:pPr>
     </w:lvl>
   </w:abstractNum>
-  <w:abstractNum w:abstractNumId="26" w15:restartNumberingAfterBreak="0">
+  <w:abstractNum w:abstractNumId="27" w15:restartNumberingAfterBreak="0">
     <w:nsid w:val="786D3D95"/>
     <w:multiLevelType w:val="multilevel"/>
     <w:tmpl w:val="699AC46A"/>
@@ -8262,7 +8719,7 @@
       </w:rPr>
     </w:lvl>
   </w:abstractNum>
-  <w:abstractNum w:abstractNumId="27" w15:restartNumberingAfterBreak="0">
+  <w:abstractNum w:abstractNumId="28" w15:restartNumberingAfterBreak="0">
     <w:nsid w:val="7F2C0B90"/>
     <w:multiLevelType w:val="multilevel"/>
     <w:tmpl w:val="80EC5F68"/>
@@ -8376,28 +8833,28 @@
     </w:lvl>
   </w:abstractNum>
   <w:num w:numId="1" w16cid:durableId="904028637">
+    <w:abstractNumId w:val="28"/>
+  </w:num>
+  <w:num w:numId="2" w16cid:durableId="1257860159">
+    <w:abstractNumId w:val="11"/>
+  </w:num>
+  <w:num w:numId="3" w16cid:durableId="1463378992">
+    <w:abstractNumId w:val="22"/>
+  </w:num>
+  <w:num w:numId="4" w16cid:durableId="772163730">
+    <w:abstractNumId w:val="15"/>
+  </w:num>
+  <w:num w:numId="5" w16cid:durableId="1826193212">
+    <w:abstractNumId w:val="18"/>
+  </w:num>
+  <w:num w:numId="6" w16cid:durableId="1656058940">
     <w:abstractNumId w:val="27"/>
   </w:num>
-  <w:num w:numId="2" w16cid:durableId="1257860159">
-    <w:abstractNumId w:val="10"/>
-  </w:num>
-  <w:num w:numId="3" w16cid:durableId="1463378992">
+  <w:num w:numId="7" w16cid:durableId="243419072">
     <w:abstractNumId w:val="21"/>
   </w:num>
-  <w:num w:numId="4" w16cid:durableId="772163730">
-    <w:abstractNumId w:val="14"/>
-  </w:num>
-  <w:num w:numId="5" w16cid:durableId="1826193212">
-    <w:abstractNumId w:val="17"/>
-  </w:num>
-  <w:num w:numId="6" w16cid:durableId="1656058940">
-    <w:abstractNumId w:val="26"/>
-  </w:num>
-  <w:num w:numId="7" w16cid:durableId="243419072">
-    <w:abstractNumId w:val="20"/>
-  </w:num>
   <w:num w:numId="8" w16cid:durableId="1412577190">
-    <w:abstractNumId w:val="15"/>
+    <w:abstractNumId w:val="16"/>
   </w:num>
   <w:num w:numId="9" w16cid:durableId="2113089112">
     <w:abstractNumId w:val="4"/>
@@ -8406,22 +8863,22 @@
     <w:abstractNumId w:val="5"/>
   </w:num>
   <w:num w:numId="11" w16cid:durableId="1206722832">
-    <w:abstractNumId w:val="9"/>
+    <w:abstractNumId w:val="10"/>
   </w:num>
   <w:num w:numId="12" w16cid:durableId="1708725430">
     <w:abstractNumId w:val="7"/>
   </w:num>
   <w:num w:numId="13" w16cid:durableId="973562347">
-    <w:abstractNumId w:val="16"/>
+    <w:abstractNumId w:val="17"/>
   </w:num>
   <w:num w:numId="14" w16cid:durableId="1282805206">
-    <w:abstractNumId w:val="13"/>
+    <w:abstractNumId w:val="14"/>
   </w:num>
   <w:num w:numId="15" w16cid:durableId="236600846">
-    <w:abstractNumId w:val="22"/>
+    <w:abstractNumId w:val="23"/>
   </w:num>
   <w:num w:numId="16" w16cid:durableId="693265357">
-    <w:abstractNumId w:val="18"/>
+    <w:abstractNumId w:val="19"/>
   </w:num>
   <w:num w:numId="17" w16cid:durableId="318316762">
     <w:abstractNumId w:val="1"/>
@@ -8430,34 +8887,37 @@
     <w:abstractNumId w:val="2"/>
   </w:num>
   <w:num w:numId="19" w16cid:durableId="114832448">
-    <w:abstractNumId w:val="25"/>
+    <w:abstractNumId w:val="26"/>
   </w:num>
   <w:num w:numId="20" w16cid:durableId="1328290229">
-    <w:abstractNumId w:val="11"/>
+    <w:abstractNumId w:val="12"/>
   </w:num>
   <w:num w:numId="21" w16cid:durableId="2086486995">
-    <w:abstractNumId w:val="19"/>
+    <w:abstractNumId w:val="20"/>
   </w:num>
   <w:num w:numId="22" w16cid:durableId="1668557878">
-    <w:abstractNumId w:val="8"/>
+    <w:abstractNumId w:val="9"/>
   </w:num>
   <w:num w:numId="23" w16cid:durableId="1469858624">
-    <w:abstractNumId w:val="12"/>
+    <w:abstractNumId w:val="13"/>
   </w:num>
   <w:num w:numId="24" w16cid:durableId="93523454">
     <w:abstractNumId w:val="6"/>
   </w:num>
   <w:num w:numId="25" w16cid:durableId="363602351">
-    <w:abstractNumId w:val="24"/>
+    <w:abstractNumId w:val="25"/>
   </w:num>
   <w:num w:numId="26" w16cid:durableId="345711157">
-    <w:abstractNumId w:val="23"/>
+    <w:abstractNumId w:val="24"/>
   </w:num>
   <w:num w:numId="27" w16cid:durableId="2041082140">
     <w:abstractNumId w:val="3"/>
   </w:num>
   <w:num w:numId="28" w16cid:durableId="2142573053">
     <w:abstractNumId w:val="0"/>
+  </w:num>
+  <w:num w:numId="29" w16cid:durableId="372727538">
+    <w:abstractNumId w:val="8"/>
   </w:num>
 </w:numbering>
 </file>
@@ -9067,7 +9527,6 @@
   <w:style w:type="character" w:default="1" w:styleId="DefaultParagraphFont">
     <w:name w:val="Default Paragraph Font"/>
     <w:uiPriority w:val="1"/>
-    <w:semiHidden/>
     <w:unhideWhenUsed/>
   </w:style>
   <w:style w:type="table" w:default="1" w:styleId="TableNormal">
@@ -9380,6 +9839,29 @@
       <w:spacing w:val="5"/>
     </w:rPr>
   </w:style>
+  <w:style w:type="character" w:styleId="Hyperlink">
+    <w:name w:val="Hyperlink"/>
+    <w:basedOn w:val="DefaultParagraphFont"/>
+    <w:uiPriority w:val="99"/>
+    <w:unhideWhenUsed/>
+    <w:rsid w:val="007F5D97"/>
+    <w:rPr>
+      <w:color w:val="467886" w:themeColor="hyperlink"/>
+      <w:u w:val="single"/>
+    </w:rPr>
+  </w:style>
+  <w:style w:type="character" w:styleId="UnresolvedMention">
+    <w:name w:val="Unresolved Mention"/>
+    <w:basedOn w:val="DefaultParagraphFont"/>
+    <w:uiPriority w:val="99"/>
+    <w:semiHidden/>
+    <w:unhideWhenUsed/>
+    <w:rsid w:val="007F5D97"/>
+    <w:rPr>
+      <w:color w:val="605E5C"/>
+      <w:shd w:val="clear" w:color="auto" w:fill="E1DFDD"/>
+    </w:rPr>
+  </w:style>
 </w:styles>
 </file>
 

</xml_diff>

<commit_message>
Version 1.5.2 - Pre-implementation: Fixing date field persistence between sessions
</commit_message>
<xml_diff>
--- a/Manual.docx
+++ b/Manual.docx
@@ -711,24 +711,48 @@
           <w:numId w:val="3"/>
         </w:numPr>
       </w:pPr>
-      <w:proofErr w:type="spellStart"/>
-      <w:r>
-        <w:t>Appen</w:t>
-      </w:r>
-      <w:proofErr w:type="spellEnd"/>
-      <w:r>
-        <w:t xml:space="preserve"> laddar först ner alla JPG-bilagor </w:t>
-      </w:r>
-      <w:r>
-        <w:t xml:space="preserve">som kommit till det </w:t>
-      </w:r>
-      <w:proofErr w:type="spellStart"/>
-      <w:r>
-        <w:t>Gmailkonto</w:t>
-      </w:r>
-      <w:proofErr w:type="spellEnd"/>
-      <w:r>
-        <w:t xml:space="preserve"> du valt under den tidsperiod du valt. Filerna läggs i den Nedladdningsmapp du valt.  </w:t>
+      <w:r>
+        <w:t xml:space="preserve">Första gången du kär </w:t>
+      </w:r>
+      <w:proofErr w:type="spellStart"/>
+      <w:r>
+        <w:t>appen</w:t>
+      </w:r>
+      <w:proofErr w:type="spellEnd"/>
+      <w:r>
+        <w:t xml:space="preserve"> öppnar Google en websida där du ska bekräfta att det är ok att kontakta det valda </w:t>
+      </w:r>
+      <w:proofErr w:type="spellStart"/>
+      <w:r>
+        <w:t>gmail</w:t>
+      </w:r>
+      <w:proofErr w:type="spellEnd"/>
+      <w:r>
+        <w:t xml:space="preserve">-kontot med API. Eventuellt behöver du fylla i </w:t>
+      </w:r>
+      <w:proofErr w:type="spellStart"/>
+      <w:r>
+        <w:t>epostadressen</w:t>
+      </w:r>
+      <w:proofErr w:type="spellEnd"/>
+      <w:r>
+        <w:t xml:space="preserve">, och det ska vara samma </w:t>
+      </w:r>
+      <w:proofErr w:type="spellStart"/>
+      <w:r>
+        <w:t>gmail</w:t>
+      </w:r>
+      <w:proofErr w:type="spellEnd"/>
+      <w:r>
+        <w:t xml:space="preserve">-adress som du använder med </w:t>
+      </w:r>
+      <w:proofErr w:type="spellStart"/>
+      <w:r>
+        <w:t>appen</w:t>
+      </w:r>
+      <w:proofErr w:type="spellEnd"/>
+      <w:r>
+        <w:t xml:space="preserve">. Säg sedan OK till allt. Detta behöver bara göras vid första körningen. </w:t>
       </w:r>
     </w:p>
     <w:p>
@@ -738,16 +762,24 @@
           <w:numId w:val="3"/>
         </w:numPr>
       </w:pPr>
-      <w:r>
-        <w:t xml:space="preserve">När alla jpg-filerna laddats ned startar konverteringen till </w:t>
-      </w:r>
-      <w:proofErr w:type="spellStart"/>
-      <w:r>
-        <w:t>pdf:er</w:t>
-      </w:r>
-      <w:proofErr w:type="spellEnd"/>
-      <w:r>
-        <w:t xml:space="preserve"> automatiskt. </w:t>
+      <w:proofErr w:type="spellStart"/>
+      <w:r>
+        <w:t>Appen</w:t>
+      </w:r>
+      <w:proofErr w:type="spellEnd"/>
+      <w:r>
+        <w:t xml:space="preserve"> laddar först ner alla JPG-bilagor </w:t>
+      </w:r>
+      <w:r>
+        <w:t xml:space="preserve">som kommit till det </w:t>
+      </w:r>
+      <w:proofErr w:type="spellStart"/>
+      <w:r>
+        <w:t>Gmailkonto</w:t>
+      </w:r>
+      <w:proofErr w:type="spellEnd"/>
+      <w:r>
+        <w:t xml:space="preserve"> du valt under den tidsperiod du valt. Filerna läggs i den Nedladdningsmapp du valt.  </w:t>
       </w:r>
     </w:p>
     <w:p>
@@ -757,13 +789,16 @@
           <w:numId w:val="3"/>
         </w:numPr>
       </w:pPr>
-      <w:proofErr w:type="spellStart"/>
-      <w:r>
-        <w:t>Pdf:erna</w:t>
-      </w:r>
-      <w:proofErr w:type="spellEnd"/>
-      <w:r>
-        <w:t xml:space="preserve"> läggs i samma mapp där jpg-filerna finns.</w:t>
+      <w:r>
+        <w:t xml:space="preserve">När alla jpg-filerna laddats ned startar konverteringen till </w:t>
+      </w:r>
+      <w:proofErr w:type="spellStart"/>
+      <w:r>
+        <w:t>pdf:er</w:t>
+      </w:r>
+      <w:proofErr w:type="spellEnd"/>
+      <w:r>
+        <w:t xml:space="preserve"> automatiskt. </w:t>
       </w:r>
     </w:p>
     <w:p>
@@ -773,8 +808,13 @@
           <w:numId w:val="3"/>
         </w:numPr>
       </w:pPr>
-      <w:r>
-        <w:t>Alla jpg-filer som är färdigkonverterade flyttas automatiskt till en underkatalog som automatiskt skapas i Nedladdningsmappen.</w:t>
+      <w:proofErr w:type="spellStart"/>
+      <w:r>
+        <w:t>Pdf:erna</w:t>
+      </w:r>
+      <w:proofErr w:type="spellEnd"/>
+      <w:r>
+        <w:t xml:space="preserve"> läggs i samma mapp där jpg-filerna finns.</w:t>
       </w:r>
     </w:p>
     <w:p>
@@ -785,15 +825,7 @@
         </w:numPr>
       </w:pPr>
       <w:r>
-        <w:t xml:space="preserve">När allt är klart innehåller nedladdningsmappen ett antal </w:t>
-      </w:r>
-      <w:proofErr w:type="spellStart"/>
-      <w:r>
-        <w:t>pdf-filer</w:t>
-      </w:r>
-      <w:proofErr w:type="spellEnd"/>
-      <w:r>
-        <w:t xml:space="preserve">. </w:t>
+        <w:t>Alla jpg-filer som är färdigkonverterade flyttas automatiskt till en underkatalog som automatiskt skapas i Nedladdningsmappen.</w:t>
       </w:r>
     </w:p>
     <w:p>
@@ -804,6 +836,25 @@
         </w:numPr>
       </w:pPr>
       <w:r>
+        <w:t xml:space="preserve">När allt är klart innehåller nedladdningsmappen ett antal </w:t>
+      </w:r>
+      <w:proofErr w:type="spellStart"/>
+      <w:r>
+        <w:t>pdf-filer</w:t>
+      </w:r>
+      <w:proofErr w:type="spellEnd"/>
+      <w:r>
+        <w:t xml:space="preserve">. </w:t>
+      </w:r>
+    </w:p>
+    <w:p>
+      <w:pPr>
+        <w:numPr>
+          <w:ilvl w:val="0"/>
+          <w:numId w:val="3"/>
+        </w:numPr>
+      </w:pPr>
+      <w:r>
         <w:t>Du får en komplett sammanfattning av hela processen</w:t>
       </w:r>
     </w:p>
@@ -1045,6 +1096,7 @@
           <w:b/>
           <w:bCs/>
         </w:rPr>
+        <w:lastRenderedPageBreak/>
         <w:t>Credentials</w:t>
       </w:r>
       <w:proofErr w:type="spellEnd"/>
@@ -1089,7 +1141,6 @@
           <w:b/>
           <w:bCs/>
         </w:rPr>
-        <w:lastRenderedPageBreak/>
         <w:t>Gmail</w:t>
       </w:r>
       <w:proofErr w:type="spellEnd"/>
@@ -1508,6 +1559,7 @@
           <w:b/>
           <w:bCs/>
         </w:rPr>
+        <w:lastRenderedPageBreak/>
         <w:t>Kolumn B</w:t>
       </w:r>
       <w:r>
@@ -1525,7 +1577,6 @@
     </w:p>
     <w:p>
       <w:r>
-        <w:lastRenderedPageBreak/>
         <w:t>DN001      DAGENS NYHETER</w:t>
       </w:r>
     </w:p>
@@ -1949,6 +2000,7 @@
         </w:numPr>
       </w:pPr>
       <w:r>
+        <w:lastRenderedPageBreak/>
         <w:t xml:space="preserve">Om du redan är inloggad: klicka på din profilbild → "Lägg till </w:t>
       </w:r>
       <w:r>
@@ -9527,6 +9579,7 @@
   <w:style w:type="character" w:default="1" w:styleId="DefaultParagraphFont">
     <w:name w:val="Default Paragraph Font"/>
     <w:uiPriority w:val="1"/>
+    <w:semiHidden/>
     <w:unhideWhenUsed/>
   </w:style>
   <w:style w:type="table" w:default="1" w:styleId="TableNormal">

</xml_diff>

<commit_message>
Version 1.7.5 - Critical path resolution bug fix
- Fixed default download folder path resolution in installed executable
- Unified get_app_directory() function in config.py
- Fixed path validator to use app directory instead of working directory
- Added comprehensive logging for path resolution debugging
- Created README.md for GitHub repository
- Updated build scripts and Inno Setup configuration for v1.7.4

This resolves the issue where files would appear briefly then disappear
when using the default download folder in the installed version.

🤖 Generated with Claude Code

Co-Authored-By: Claude <noreply@anthropic.com>
</commit_message>
<xml_diff>
--- a/Manual.docx
+++ b/Manual.docx
@@ -476,8 +476,13 @@
           <w:numId w:val="30"/>
         </w:numPr>
       </w:pPr>
-      <w:r>
-        <w:t xml:space="preserve">Excel-dokumentet med </w:t>
+      <w:proofErr w:type="spellStart"/>
+      <w:r>
+        <w:t>Csv</w:t>
+      </w:r>
+      <w:proofErr w:type="spellEnd"/>
+      <w:r>
+        <w:t xml:space="preserve">-dokumentet med </w:t>
       </w:r>
       <w:proofErr w:type="spellStart"/>
       <w:r>
@@ -514,11 +519,11 @@
         </w:numPr>
       </w:pPr>
       <w:r>
-        <w:t>Ett g</w:t>
-      </w:r>
-      <w:proofErr w:type="spellStart"/>
-      <w:r>
-        <w:t>mailkonto</w:t>
+        <w:t xml:space="preserve">Ett </w:t>
+      </w:r>
+      <w:proofErr w:type="spellStart"/>
+      <w:r>
+        <w:t>gmailkonto</w:t>
       </w:r>
       <w:proofErr w:type="spellEnd"/>
       <w:r>
@@ -651,11 +656,11 @@
         <w:t>Så här använder du</w:t>
       </w:r>
       <w:r>
-        <w:t xml:space="preserve"> a</w:t>
-      </w:r>
-      <w:proofErr w:type="spellStart"/>
-      <w:r>
-        <w:t>ppen</w:t>
+        <w:t xml:space="preserve"> </w:t>
+      </w:r>
+      <w:proofErr w:type="spellStart"/>
+      <w:r>
+        <w:t>appen</w:t>
       </w:r>
       <w:proofErr w:type="spellEnd"/>
     </w:p>
@@ -1195,61 +1200,6 @@
       </w:r>
     </w:p>
     <w:p>
-      <w:r>
-        <w:rPr>
-          <w:b/>
-          <w:bCs/>
-        </w:rPr>
-        <w:t>Excel-fil med BIB-koder översatta till tidningsnamn</w:t>
-      </w:r>
-      <w:r>
-        <w:br/>
-        <w:t xml:space="preserve">Klicka "Välj </w:t>
-      </w:r>
-      <w:proofErr w:type="gramStart"/>
-      <w:r>
-        <w:t>fil...</w:t>
-      </w:r>
-      <w:proofErr w:type="gramEnd"/>
-      <w:r>
-        <w:t>" och välj d</w:t>
-      </w:r>
-      <w:r>
-        <w:t>en</w:t>
-      </w:r>
-      <w:r>
-        <w:t xml:space="preserve"> Excel-fil</w:t>
-      </w:r>
-      <w:r>
-        <w:t xml:space="preserve"> som du fick tillsammans med programmet. </w:t>
-      </w:r>
-      <w:proofErr w:type="spellStart"/>
-      <w:r>
-        <w:t>Appen</w:t>
-      </w:r>
-      <w:proofErr w:type="spellEnd"/>
-      <w:r>
-        <w:t xml:space="preserve"> kontrollerar automatiskt att filen har rätt format.</w:t>
-      </w:r>
-      <w:r>
-        <w:t xml:space="preserve"> Filen innehåller en kolumn med KB:s ”</w:t>
-      </w:r>
-      <w:proofErr w:type="spellStart"/>
-      <w:r>
-        <w:t>bib</w:t>
-      </w:r>
-      <w:proofErr w:type="spellEnd"/>
-      <w:r>
-        <w:t>-koder” och en kolumn med tidningsnamn i klartext. Denna fil kan du med fördel komplettera med fler koder som du får tag i när du laddar ned klipp från obskyra tidningar som inte finns med i listan. (</w:t>
-      </w:r>
-      <w:r>
-        <w:t xml:space="preserve">För mer om detta </w:t>
-      </w:r>
-      <w:r>
-        <w:t>se nedan under Felsökning).</w:t>
-      </w:r>
-    </w:p>
-    <w:p>
       <w:pPr>
         <w:rPr>
           <w:b/>
@@ -1277,7 +1227,14 @@
         <w:t xml:space="preserve">Denna mapp är automatiskt samma som nedladdningsmappen, så vida du inte bara kör verktyget ”Gör om jpg-filer” och redan har jpg-filerna på hårddisken. Om du kör båda verktygen kan detta fält inte fyllas i. </w:t>
       </w:r>
     </w:p>
-    <w:p/>
+    <w:p>
+      <w:pPr>
+        <w:rPr>
+          <w:b/>
+          <w:bCs/>
+        </w:rPr>
+      </w:pPr>
+    </w:p>
     <w:p>
       <w:pPr>
         <w:rPr>
@@ -1495,10 +1452,7 @@
         <w:t>-konto</w:t>
       </w:r>
       <w:r>
-        <w:t xml:space="preserve">. </w:t>
-      </w:r>
-      <w:r>
-        <w:t xml:space="preserve">Eventuellt behöver du fylla i </w:t>
+        <w:t xml:space="preserve">. Eventuellt behöver du fylla i </w:t>
       </w:r>
       <w:proofErr w:type="spellStart"/>
       <w:r>
@@ -1533,7 +1487,6 @@
         </w:numPr>
       </w:pPr>
       <w:r>
-        <w:lastRenderedPageBreak/>
         <w:t xml:space="preserve">Ge </w:t>
       </w:r>
       <w:proofErr w:type="spellStart"/>
@@ -1576,6 +1529,7 @@
         <w:pStyle w:val="Heading2"/>
       </w:pPr>
       <w:r>
+        <w:lastRenderedPageBreak/>
         <w:t xml:space="preserve">Vad </w:t>
       </w:r>
       <w:proofErr w:type="spellStart"/>
@@ -1984,6 +1938,7 @@
         <w:pStyle w:val="Heading1"/>
       </w:pPr>
       <w:r>
+        <w:lastRenderedPageBreak/>
         <w:t>Så skapar du</w:t>
       </w:r>
       <w:r>
@@ -2538,7 +2493,6 @@
         </w:numPr>
       </w:pPr>
       <w:r>
-        <w:lastRenderedPageBreak/>
         <w:t>Ge projektet ett namn (</w:t>
       </w:r>
       <w:proofErr w:type="spellStart"/>
@@ -2626,6 +2580,7 @@
         </w:numPr>
       </w:pPr>
       <w:r>
+        <w:lastRenderedPageBreak/>
         <w:t xml:space="preserve">Klicka </w:t>
       </w:r>
       <w:r>
@@ -3065,7 +3020,6 @@
         <w:rPr>
           <w:noProof/>
         </w:rPr>
-        <w:lastRenderedPageBreak/>
         <w:drawing>
           <wp:inline distT="0" distB="0" distL="0" distR="0" wp14:anchorId="2A16A796" wp14:editId="7CC40AE0">
             <wp:extent cx="3009900" cy="1596988"/>
@@ -3178,6 +3132,7 @@
         </w:numPr>
       </w:pPr>
       <w:r>
+        <w:lastRenderedPageBreak/>
         <w:t xml:space="preserve">Klicka på </w:t>
       </w:r>
       <w:r>
@@ -3988,7 +3943,6 @@
         <w:rPr>
           <w:lang w:val="en-GB"/>
         </w:rPr>
-        <w:lastRenderedPageBreak/>
         <w:t>Välj</w:t>
       </w:r>
       <w:proofErr w:type="spellEnd"/>
@@ -4168,6 +4122,7 @@
           <w:b/>
           <w:bCs/>
         </w:rPr>
+        <w:lastRenderedPageBreak/>
         <w:t xml:space="preserve">Steg 6: Ladda ner </w:t>
       </w:r>
       <w:proofErr w:type="spellStart"/>
@@ -4768,7 +4723,6 @@
           <w:b/>
           <w:bCs/>
         </w:rPr>
-        <w:lastRenderedPageBreak/>
         <w:t>Varför behövs detta?</w:t>
       </w:r>
       <w:r>
@@ -4860,7 +4814,7 @@
     <w:p>
       <w:r>
         <w:pict w14:anchorId="268CA40D">
-          <v:rect id="_x0000_i1032" style="width:0;height:1.5pt" o:hralign="center" o:hrstd="t" o:hr="t" fillcolor="#a0a0a0" stroked="f"/>
+          <v:rect id="_x0000_i1029" style="width:0;height:1.5pt" o:hralign="center" o:hrstd="t" o:hr="t" fillcolor="#a0a0a0" stroked="f"/>
         </w:pict>
       </w:r>
     </w:p>
@@ -4869,6 +4823,7 @@
         <w:pStyle w:val="Heading1"/>
       </w:pPr>
       <w:r>
+        <w:lastRenderedPageBreak/>
         <w:t>Felsökning</w:t>
       </w:r>
     </w:p>
@@ -5236,7 +5191,6 @@
         </w:numPr>
       </w:pPr>
       <w:r>
-        <w:lastRenderedPageBreak/>
         <w:t>Kontrollera att det finns tillräckligt med diskutrymme</w:t>
       </w:r>
     </w:p>
@@ -5392,6 +5346,7 @@
         </w:numPr>
       </w:pPr>
       <w:r>
+        <w:lastRenderedPageBreak/>
         <w:t xml:space="preserve">När </w:t>
       </w:r>
       <w:proofErr w:type="gramStart"/>
@@ -5575,7 +5530,7 @@
     <w:p>
       <w:r>
         <w:pict w14:anchorId="7C7E4AD4">
-          <v:rect id="_x0000_i1033" style="width:0;height:1.5pt" o:hralign="center" o:hrstd="t" o:hr="t" fillcolor="#a0a0a0" stroked="f"/>
+          <v:rect id="_x0000_i1030" style="width:0;height:1.5pt" o:hralign="center" o:hrstd="t" o:hr="t" fillcolor="#a0a0a0" stroked="f"/>
         </w:pict>
       </w:r>
     </w:p>
@@ -5674,7 +5629,7 @@
     <w:p>
       <w:r>
         <w:pict w14:anchorId="1409AB7E">
-          <v:rect id="_x0000_i1034" style="width:0;height:1.5pt" o:hralign="center" o:hrstd="t" o:hr="t" fillcolor="#a0a0a0" stroked="f"/>
+          <v:rect id="_x0000_i1031" style="width:0;height:1.5pt" o:hralign="center" o:hrstd="t" o:hr="t" fillcolor="#a0a0a0" stroked="f"/>
         </w:pict>
       </w:r>
     </w:p>

</xml_diff>